<commit_message>
draft v1.3 laporan tesis - pengembangan perangkat lunak
</commit_message>
<xml_diff>
--- a/docs/[draft-v.1.3]LAPORAN TESIS.docx
+++ b/docs/[draft-v.1.3]LAPORAN TESIS.docx
@@ -9787,19 +9787,16 @@
         <w:t>.</w:t>
       </w:r>
     </w:p>
-    <w:p>
-      <w:bookmarkStart w:id="11" w:name="_GoBack"/>
+    <w:p/>
+    <w:p>
+      <w:pPr>
+        <w:pStyle w:val="Heading2"/>
+      </w:pPr>
+      <w:bookmarkStart w:id="11" w:name="_Toc485359578"/>
+      <w:r>
+        <w:t>II.1 Struktur Data</w:t>
+      </w:r>
       <w:bookmarkEnd w:id="11"/>
-    </w:p>
-    <w:p>
-      <w:pPr>
-        <w:pStyle w:val="Heading2"/>
-      </w:pPr>
-      <w:bookmarkStart w:id="12" w:name="_Toc485359578"/>
-      <w:r>
-        <w:t>II.1 Struktur Data</w:t>
-      </w:r>
-      <w:bookmarkEnd w:id="12"/>
       <w:r>
         <w:t xml:space="preserve"> Graf</w:t>
       </w:r>
@@ -10074,9 +10071,9 @@
         <w:spacing w:line="360" w:lineRule="auto"/>
         <w:ind w:left="1701" w:hanging="708"/>
       </w:pPr>
-      <w:bookmarkStart w:id="13" w:name="_Toc485359636"/>
-      <w:bookmarkStart w:id="14" w:name="_Toc485359913"/>
-      <w:bookmarkStart w:id="15" w:name="_Ref466388417"/>
+      <w:bookmarkStart w:id="12" w:name="_Toc485359636"/>
+      <w:bookmarkStart w:id="13" w:name="_Toc485359913"/>
+      <w:bookmarkStart w:id="14" w:name="_Ref466388417"/>
       <w:r>
         <w:t xml:space="preserve">(a) Jembatan Königsberg; (b) Model grafnya </w:t>
       </w:r>
@@ -10095,12 +10092,12 @@
         </w:rPr>
         <w:t>(Harary, 1969)</w:t>
       </w:r>
+      <w:bookmarkEnd w:id="12"/>
       <w:bookmarkEnd w:id="13"/>
+      <w:r>
+        <w:fldChar w:fldCharType="end"/>
+      </w:r>
       <w:bookmarkEnd w:id="14"/>
-      <w:r>
-        <w:fldChar w:fldCharType="end"/>
-      </w:r>
-      <w:bookmarkEnd w:id="15"/>
     </w:p>
     <w:p>
       <w:r>
@@ -10269,8 +10266,8 @@
         </w:numPr>
         <w:ind w:left="993" w:hanging="567"/>
       </w:pPr>
-      <w:bookmarkStart w:id="16" w:name="_Toc485360096"/>
-      <w:bookmarkStart w:id="17" w:name="_Ref466388537"/>
+      <w:bookmarkStart w:id="15" w:name="_Toc485360096"/>
+      <w:bookmarkStart w:id="16" w:name="_Ref466388537"/>
       <w:r>
         <w:t>Daftar nama algoritma graf dan model visualnya</w:t>
       </w:r>
@@ -10292,11 +10289,11 @@
         </w:rPr>
         <w:t>(Valiente, 2002)</w:t>
       </w:r>
+      <w:bookmarkEnd w:id="15"/>
+      <w:r>
+        <w:fldChar w:fldCharType="end"/>
+      </w:r>
       <w:bookmarkEnd w:id="16"/>
-      <w:r>
-        <w:fldChar w:fldCharType="end"/>
-      </w:r>
-      <w:bookmarkEnd w:id="17"/>
     </w:p>
     <w:tbl>
       <w:tblPr>
@@ -11164,36 +11161,36 @@
         </w:numPr>
         <w:ind w:left="993" w:hanging="567"/>
       </w:pPr>
-      <w:bookmarkStart w:id="18" w:name="_Ref466388576"/>
-      <w:bookmarkStart w:id="19" w:name="_Toc485360097"/>
-      <w:bookmarkStart w:id="20" w:name="_Ref490006192"/>
+      <w:bookmarkStart w:id="17" w:name="_Ref466388576"/>
+      <w:bookmarkStart w:id="18" w:name="_Toc485360097"/>
+      <w:bookmarkStart w:id="19" w:name="_Ref490006192"/>
       <w:r>
         <w:t>Daftar nama algoritma pohon dan model visualnya</w:t>
       </w:r>
+      <w:bookmarkEnd w:id="17"/>
+      <w:r>
+        <w:t xml:space="preserve"> </w:t>
+      </w:r>
+      <w:r>
+        <w:fldChar w:fldCharType="begin"/>
+      </w:r>
+      <w:r>
+        <w:instrText xml:space="preserve"> ADDIN ZOTERO_ITEM CSL_CITATION {"citationID":"1ijrmgpjsu","properties":{"formattedCitation":"(Valiente, 2002)","plainCitation":"(Valiente, 2002)"},"citationItems":[{"id":489,"uris":["http://zotero.org/users/3978954/items/5H9H6W24"],"uri":["http://zotero.org/users/3978954/items/5H9H6W24"],"itemData":{"id":489,"type":"book","title":"Algorithms on Trees and Graphs","publisher":"Springer Berlin Heidelberg","publisher-place":"Berlin, Heidelberg","source":"CrossRef","event-place":"Berlin, Heidelberg","URL":"http://link.springer.com/10.1007/978-3-662-04921-1","ISBN":"978-3-642-07809-5","language":"en","author":[{"family":"Valiente","given":"Gabriel"}],"issued":{"date-parts":[["2002"]]},"accessed":{"date-parts":[["2016",9,15]]}}}],"schema":"https://github.com/citation-style-language/schema/raw/master/csl-citation.json"} </w:instrText>
+      </w:r>
+      <w:r>
+        <w:fldChar w:fldCharType="separate"/>
+      </w:r>
+      <w:r>
+        <w:rPr>
+          <w:rFonts w:cs="Times New Roman"/>
+        </w:rPr>
+        <w:t>(Valiente, 2002)</w:t>
+      </w:r>
       <w:bookmarkEnd w:id="18"/>
       <w:r>
-        <w:t xml:space="preserve"> </w:t>
-      </w:r>
-      <w:r>
-        <w:fldChar w:fldCharType="begin"/>
-      </w:r>
-      <w:r>
-        <w:instrText xml:space="preserve"> ADDIN ZOTERO_ITEM CSL_CITATION {"citationID":"1ijrmgpjsu","properties":{"formattedCitation":"(Valiente, 2002)","plainCitation":"(Valiente, 2002)"},"citationItems":[{"id":489,"uris":["http://zotero.org/users/3978954/items/5H9H6W24"],"uri":["http://zotero.org/users/3978954/items/5H9H6W24"],"itemData":{"id":489,"type":"book","title":"Algorithms on Trees and Graphs","publisher":"Springer Berlin Heidelberg","publisher-place":"Berlin, Heidelberg","source":"CrossRef","event-place":"Berlin, Heidelberg","URL":"http://link.springer.com/10.1007/978-3-662-04921-1","ISBN":"978-3-642-07809-5","language":"en","author":[{"family":"Valiente","given":"Gabriel"}],"issued":{"date-parts":[["2002"]]},"accessed":{"date-parts":[["2016",9,15]]}}}],"schema":"https://github.com/citation-style-language/schema/raw/master/csl-citation.json"} </w:instrText>
-      </w:r>
-      <w:r>
-        <w:fldChar w:fldCharType="separate"/>
-      </w:r>
-      <w:r>
-        <w:rPr>
-          <w:rFonts w:cs="Times New Roman"/>
-        </w:rPr>
-        <w:t>(Valiente, 2002)</w:t>
+        <w:fldChar w:fldCharType="end"/>
       </w:r>
       <w:bookmarkEnd w:id="19"/>
-      <w:r>
-        <w:fldChar w:fldCharType="end"/>
-      </w:r>
-      <w:bookmarkEnd w:id="20"/>
     </w:p>
     <w:tbl>
       <w:tblPr>
@@ -12361,9 +12358,9 @@
         <w:spacing w:line="360" w:lineRule="auto"/>
         <w:ind w:left="1701" w:hanging="708"/>
       </w:pPr>
-      <w:bookmarkStart w:id="21" w:name="_Ref466388650"/>
-      <w:bookmarkStart w:id="22" w:name="_Toc485359637"/>
-      <w:bookmarkStart w:id="23" w:name="_Toc485359914"/>
+      <w:bookmarkStart w:id="20" w:name="_Ref466388650"/>
+      <w:bookmarkStart w:id="21" w:name="_Toc485359637"/>
+      <w:bookmarkStart w:id="22" w:name="_Toc485359914"/>
       <w:r>
         <w:t xml:space="preserve">Model visual </w:t>
       </w:r>
@@ -12382,33 +12379,33 @@
       <w:r>
         <w:t xml:space="preserve"> (b) Graf</w:t>
       </w:r>
+      <w:bookmarkEnd w:id="20"/>
       <w:bookmarkEnd w:id="21"/>
       <w:bookmarkEnd w:id="22"/>
+    </w:p>
+    <w:p>
+      <w:pPr>
+        <w:jc w:val="left"/>
+      </w:pPr>
+    </w:p>
+    <w:p>
+      <w:pPr>
+        <w:pStyle w:val="Heading2"/>
+      </w:pPr>
+      <w:bookmarkStart w:id="23" w:name="_Toc485359581"/>
+      <w:r>
+        <w:t>II.2 Revolusi Teknologi Web</w:t>
+      </w:r>
+      <w:r>
+        <w:t xml:space="preserve"> dan </w:t>
+      </w:r>
+      <w:r>
+        <w:rPr>
+          <w:i/>
+        </w:rPr>
+        <w:t>Computational Thinking</w:t>
+      </w:r>
       <w:bookmarkEnd w:id="23"/>
-    </w:p>
-    <w:p>
-      <w:pPr>
-        <w:jc w:val="left"/>
-      </w:pPr>
-    </w:p>
-    <w:p>
-      <w:pPr>
-        <w:pStyle w:val="Heading2"/>
-      </w:pPr>
-      <w:bookmarkStart w:id="24" w:name="_Toc485359581"/>
-      <w:r>
-        <w:t>II.2 Revolusi Teknologi Web</w:t>
-      </w:r>
-      <w:r>
-        <w:t xml:space="preserve"> dan </w:t>
-      </w:r>
-      <w:r>
-        <w:rPr>
-          <w:i/>
-        </w:rPr>
-        <w:t>Computational Thinking</w:t>
-      </w:r>
-      <w:bookmarkEnd w:id="24"/>
     </w:p>
     <w:p>
       <w:r>
@@ -13091,14 +13088,14 @@
       <w:pPr>
         <w:pStyle w:val="Heading2"/>
       </w:pPr>
-      <w:bookmarkStart w:id="25" w:name="_Toc485359582"/>
+      <w:bookmarkStart w:id="24" w:name="_Toc485359582"/>
       <w:r>
         <w:t>II.3</w:t>
       </w:r>
       <w:r>
         <w:t xml:space="preserve"> Terminologi Visualisasi Perangkat Lunak</w:t>
       </w:r>
-      <w:bookmarkEnd w:id="25"/>
+      <w:bookmarkEnd w:id="24"/>
     </w:p>
     <w:p>
       <w:r>
@@ -13759,11 +13756,11 @@
       <w:pPr>
         <w:pStyle w:val="Heading2"/>
       </w:pPr>
-      <w:bookmarkStart w:id="26" w:name="_Toc485359584"/>
+      <w:bookmarkStart w:id="25" w:name="_Toc485359584"/>
       <w:r>
         <w:t xml:space="preserve">II.4 </w:t>
       </w:r>
-      <w:bookmarkEnd w:id="26"/>
+      <w:bookmarkEnd w:id="25"/>
       <w:r>
         <w:t>Peran Penting Eksekusi Kode dalam Pembelajaran Pemrograman</w:t>
       </w:r>
@@ -13878,7 +13875,7 @@
       <w:pPr>
         <w:pStyle w:val="Heading2"/>
       </w:pPr>
-      <w:bookmarkStart w:id="27" w:name="_Toc485359583"/>
+      <w:bookmarkStart w:id="26" w:name="_Toc485359583"/>
       <w:r>
         <w:t>II.5</w:t>
       </w:r>
@@ -13894,7 +13891,7 @@
       <w:r>
         <w:t xml:space="preserve"> Program</w:t>
       </w:r>
-      <w:bookmarkEnd w:id="27"/>
+      <w:bookmarkEnd w:id="26"/>
     </w:p>
     <w:p>
       <w:r>
@@ -14021,8 +14018,8 @@
         </w:numPr>
         <w:ind w:left="993" w:hanging="567"/>
       </w:pPr>
-      <w:bookmarkStart w:id="28" w:name="_Ref466388720"/>
-      <w:bookmarkStart w:id="29" w:name="_Toc485360098"/>
+      <w:bookmarkStart w:id="27" w:name="_Ref466388720"/>
+      <w:bookmarkStart w:id="28" w:name="_Toc485360098"/>
       <w:r>
         <w:t>Perkembangan kakas</w:t>
       </w:r>
@@ -14032,8 +14029,8 @@
       <w:r>
         <w:t xml:space="preserve"> untuk bahasa pemrograman C/C++</w:t>
       </w:r>
+      <w:bookmarkEnd w:id="27"/>
       <w:bookmarkEnd w:id="28"/>
-      <w:bookmarkEnd w:id="29"/>
     </w:p>
     <w:tbl>
       <w:tblPr>
@@ -15720,7 +15717,7 @@
       <w:pPr>
         <w:pStyle w:val="Heading2"/>
       </w:pPr>
-      <w:bookmarkStart w:id="30" w:name="_Toc485359594"/>
+      <w:bookmarkStart w:id="29" w:name="_Toc485359594"/>
       <w:r>
         <w:lastRenderedPageBreak/>
         <w:t xml:space="preserve">II.6 Eksplorasi Kakas </w:t>
@@ -15731,7 +15728,7 @@
         </w:rPr>
         <w:t>Online Python Tutor</w:t>
       </w:r>
-      <w:bookmarkEnd w:id="30"/>
+      <w:bookmarkEnd w:id="29"/>
     </w:p>
     <w:p>
       <w:r>
@@ -15859,15 +15856,15 @@
         <w:spacing w:line="360" w:lineRule="auto"/>
         <w:ind w:left="1701" w:hanging="708"/>
       </w:pPr>
-      <w:bookmarkStart w:id="31" w:name="_Ref485136363"/>
-      <w:bookmarkStart w:id="32" w:name="_Toc485359642"/>
-      <w:bookmarkStart w:id="33" w:name="_Toc485359918"/>
+      <w:bookmarkStart w:id="30" w:name="_Ref485136363"/>
+      <w:bookmarkStart w:id="31" w:name="_Toc485359642"/>
+      <w:bookmarkStart w:id="32" w:name="_Toc485359918"/>
       <w:r>
         <w:t>Tampilan Antarmuka OPT untuk Bahasa Pemrograman C</w:t>
       </w:r>
+      <w:bookmarkEnd w:id="30"/>
       <w:bookmarkEnd w:id="31"/>
       <w:bookmarkEnd w:id="32"/>
-      <w:bookmarkEnd w:id="33"/>
     </w:p>
     <w:p/>
     <w:p>
@@ -16000,15 +15997,15 @@
         <w:spacing w:line="360" w:lineRule="auto"/>
         <w:ind w:left="1701" w:hanging="708"/>
       </w:pPr>
-      <w:bookmarkStart w:id="34" w:name="_Ref485137330"/>
-      <w:bookmarkStart w:id="35" w:name="_Toc485359643"/>
-      <w:bookmarkStart w:id="36" w:name="_Toc485359919"/>
+      <w:bookmarkStart w:id="33" w:name="_Ref485137330"/>
+      <w:bookmarkStart w:id="34" w:name="_Toc485359643"/>
+      <w:bookmarkStart w:id="35" w:name="_Toc485359919"/>
       <w:r>
         <w:t>Tampilan Antarmuka OPT untuk Kolaborasi Pemrograman</w:t>
       </w:r>
+      <w:bookmarkEnd w:id="33"/>
       <w:bookmarkEnd w:id="34"/>
       <w:bookmarkEnd w:id="35"/>
-      <w:bookmarkEnd w:id="36"/>
     </w:p>
     <w:p/>
     <w:p>
@@ -16123,61 +16120,61 @@
         <w:spacing w:line="360" w:lineRule="auto"/>
         <w:ind w:left="1701" w:hanging="708"/>
       </w:pPr>
-      <w:bookmarkStart w:id="37" w:name="_Ref485285571"/>
-      <w:bookmarkStart w:id="38" w:name="_Toc485359644"/>
-      <w:bookmarkStart w:id="39" w:name="_Toc485359920"/>
+      <w:bookmarkStart w:id="36" w:name="_Ref485285571"/>
+      <w:bookmarkStart w:id="37" w:name="_Toc485359644"/>
+      <w:bookmarkStart w:id="38" w:name="_Toc485359920"/>
       <w:r>
         <w:t>Tampilan Simulasi dan Visualisasi Kode C Pointer</w:t>
       </w:r>
+      <w:bookmarkEnd w:id="36"/>
       <w:bookmarkEnd w:id="37"/>
       <w:bookmarkEnd w:id="38"/>
+    </w:p>
+    <w:p>
+      <w:r>
+        <w:t>Pada</w:t>
+      </w:r>
+      <w:r>
+        <w:t xml:space="preserve"> </w:t>
+      </w:r>
+      <w:r>
+        <w:t xml:space="preserve">beberapa </w:t>
+      </w:r>
+      <w:r>
+        <w:t xml:space="preserve">subbab berikut </w:t>
+      </w:r>
+      <w:r>
+        <w:t>dijelaskan</w:t>
+      </w:r>
+      <w:r>
+        <w:t xml:space="preserve"> </w:t>
+      </w:r>
+      <w:r>
+        <w:t xml:space="preserve">susunan </w:t>
+      </w:r>
+      <w:r>
+        <w:t xml:space="preserve">arsitektur dasar pembangunan kakas OPT yang mendukung proses VP </w:t>
+      </w:r>
+      <w:r>
+        <w:t xml:space="preserve">khusus </w:t>
+      </w:r>
+      <w:r>
+        <w:t>dala</w:t>
+      </w:r>
+      <w:r>
+        <w:t>m bahasa pemrograman C dan C++.</w:t>
+      </w:r>
+    </w:p>
+    <w:p/>
+    <w:p>
+      <w:pPr>
+        <w:pStyle w:val="Heading3"/>
+      </w:pPr>
+      <w:bookmarkStart w:id="39" w:name="_Toc485359595"/>
+      <w:r>
+        <w:t>II.6.1 Arsitektur Kakas OPT</w:t>
+      </w:r>
       <w:bookmarkEnd w:id="39"/>
-    </w:p>
-    <w:p>
-      <w:r>
-        <w:t>Pada</w:t>
-      </w:r>
-      <w:r>
-        <w:t xml:space="preserve"> </w:t>
-      </w:r>
-      <w:r>
-        <w:t xml:space="preserve">beberapa </w:t>
-      </w:r>
-      <w:r>
-        <w:t xml:space="preserve">subbab berikut </w:t>
-      </w:r>
-      <w:r>
-        <w:t>dijelaskan</w:t>
-      </w:r>
-      <w:r>
-        <w:t xml:space="preserve"> </w:t>
-      </w:r>
-      <w:r>
-        <w:t xml:space="preserve">susunan </w:t>
-      </w:r>
-      <w:r>
-        <w:t xml:space="preserve">arsitektur dasar pembangunan kakas OPT yang mendukung proses VP </w:t>
-      </w:r>
-      <w:r>
-        <w:t xml:space="preserve">khusus </w:t>
-      </w:r>
-      <w:r>
-        <w:t>dala</w:t>
-      </w:r>
-      <w:r>
-        <w:t>m bahasa pemrograman C dan C++.</w:t>
-      </w:r>
-    </w:p>
-    <w:p/>
-    <w:p>
-      <w:pPr>
-        <w:pStyle w:val="Heading3"/>
-      </w:pPr>
-      <w:bookmarkStart w:id="40" w:name="_Toc485359595"/>
-      <w:r>
-        <w:t>II.6.1 Arsitektur Kakas OPT</w:t>
-      </w:r>
-      <w:bookmarkEnd w:id="40"/>
     </w:p>
     <w:p>
       <w:pPr>
@@ -16321,15 +16318,15 @@
         <w:spacing w:line="360" w:lineRule="auto"/>
         <w:ind w:left="1701" w:hanging="708"/>
       </w:pPr>
-      <w:bookmarkStart w:id="41" w:name="_Ref485214403"/>
-      <w:bookmarkStart w:id="42" w:name="_Toc485359645"/>
-      <w:bookmarkStart w:id="43" w:name="_Toc485359921"/>
+      <w:bookmarkStart w:id="40" w:name="_Ref485214403"/>
+      <w:bookmarkStart w:id="41" w:name="_Toc485359645"/>
+      <w:bookmarkStart w:id="42" w:name="_Toc485359921"/>
       <w:r>
         <w:t>Arsitektur OPT untuk visualisasi C dan C++</w:t>
       </w:r>
+      <w:bookmarkEnd w:id="40"/>
       <w:bookmarkEnd w:id="41"/>
       <w:bookmarkEnd w:id="42"/>
-      <w:bookmarkEnd w:id="43"/>
     </w:p>
     <w:p>
       <w:pPr>
@@ -16654,11 +16651,11 @@
       <w:pPr>
         <w:pStyle w:val="Heading3"/>
       </w:pPr>
-      <w:bookmarkStart w:id="44" w:name="_Toc485359596"/>
+      <w:bookmarkStart w:id="43" w:name="_Toc485359596"/>
       <w:r>
         <w:t>II.6.2 Komponen Kakas OPT</w:t>
       </w:r>
-      <w:bookmarkEnd w:id="44"/>
+      <w:bookmarkEnd w:id="43"/>
     </w:p>
     <w:p>
       <w:pPr>
@@ -16699,7 +16696,7 @@
       <w:pPr>
         <w:jc w:val="center"/>
       </w:pPr>
-      <w:bookmarkStart w:id="45" w:name="_Toc485359646"/>
+      <w:bookmarkStart w:id="44" w:name="_Toc485359646"/>
       <w:r>
         <w:rPr>
           <w:noProof/>
@@ -16753,7 +16750,7 @@
           </wp:inline>
         </w:drawing>
       </w:r>
-      <w:bookmarkEnd w:id="45"/>
+      <w:bookmarkEnd w:id="44"/>
     </w:p>
     <w:p>
       <w:pPr>
@@ -16765,137 +16762,137 @@
         <w:spacing w:line="360" w:lineRule="auto"/>
         <w:ind w:left="1701" w:hanging="708"/>
       </w:pPr>
-      <w:bookmarkStart w:id="46" w:name="_Ref485321046"/>
-      <w:bookmarkStart w:id="47" w:name="_Toc485359647"/>
-      <w:bookmarkStart w:id="48" w:name="_Toc485359922"/>
+      <w:bookmarkStart w:id="45" w:name="_Ref485321046"/>
+      <w:bookmarkStart w:id="46" w:name="_Toc485359647"/>
+      <w:bookmarkStart w:id="47" w:name="_Toc485359922"/>
       <w:r>
         <w:t>Ilustrasi Sederhana Proses Kakas OPT</w:t>
       </w:r>
+      <w:bookmarkEnd w:id="45"/>
       <w:bookmarkEnd w:id="46"/>
       <w:bookmarkEnd w:id="47"/>
+    </w:p>
+    <w:p>
+      <w:pPr>
+        <w:ind w:left="567"/>
+      </w:pPr>
+      <w:r>
+        <w:rPr>
+          <w:i/>
+        </w:rPr>
+        <w:t>OPT backend</w:t>
+      </w:r>
+      <w:r>
+        <w:t xml:space="preserve"> berfungsi untuk respon terhadap terbentuknya </w:t>
+      </w:r>
+      <w:r>
+        <w:rPr>
+          <w:i/>
+        </w:rPr>
+        <w:t>trace</w:t>
+      </w:r>
+      <w:r>
+        <w:t xml:space="preserve"> eksekusi program. Kemudian </w:t>
+      </w:r>
+      <w:r>
+        <w:rPr>
+          <w:i/>
+        </w:rPr>
+        <w:t>trace</w:t>
+      </w:r>
+      <w:r>
+        <w:t xml:space="preserve"> eksekusi diubah menjadi standar format tertentu yang dipaketkan berbentuk objek </w:t>
+      </w:r>
+      <w:r>
+        <w:rPr>
+          <w:i/>
+        </w:rPr>
+        <w:t>JSON</w:t>
+      </w:r>
+      <w:r>
+        <w:t xml:space="preserve">. </w:t>
+      </w:r>
+      <w:r>
+        <w:rPr>
+          <w:i/>
+        </w:rPr>
+        <w:t>OPT frontend</w:t>
+      </w:r>
+      <w:r>
+        <w:t xml:space="preserve"> (antarmuka </w:t>
+      </w:r>
+      <w:r>
+        <w:rPr>
+          <w:i/>
+        </w:rPr>
+        <w:t>browser</w:t>
+      </w:r>
+      <w:r>
+        <w:t xml:space="preserve">) menerjemahkan objek </w:t>
+      </w:r>
+      <w:r>
+        <w:rPr>
+          <w:i/>
+        </w:rPr>
+        <w:t>JSON</w:t>
+      </w:r>
+      <w:r>
+        <w:t xml:space="preserve"> menjadi visualisasi yang dikombinasikan dengan pustaka </w:t>
+      </w:r>
+      <w:r>
+        <w:rPr>
+          <w:i/>
+        </w:rPr>
+        <w:t>D3</w:t>
+      </w:r>
+      <w:r>
+        <w:rPr>
+          <w:i/>
+        </w:rPr>
+        <w:t xml:space="preserve"> framework</w:t>
+      </w:r>
+      <w:r>
+        <w:t>. Maka visualisasi dapat tampil kepada pelajar seperti pada</w:t>
+      </w:r>
+      <w:r>
+        <w:t xml:space="preserve"> </w:t>
+      </w:r>
+      <w:r>
+        <w:fldChar w:fldCharType="begin"/>
+      </w:r>
+      <w:r>
+        <w:instrText xml:space="preserve"> REF _Ref485285571 \n \h </w:instrText>
+      </w:r>
+      <w:r>
+        <w:fldChar w:fldCharType="separate"/>
+      </w:r>
+      <w:r>
+        <w:t>Gambar II.5</w:t>
+      </w:r>
+      <w:r>
+        <w:fldChar w:fldCharType="end"/>
+      </w:r>
+      <w:r>
+        <w:t>.</w:t>
+      </w:r>
+    </w:p>
+    <w:p>
+      <w:pPr>
+        <w:ind w:left="567"/>
+      </w:pPr>
+    </w:p>
+    <w:p>
+      <w:pPr>
+        <w:pStyle w:val="Heading3"/>
+        <w:rPr>
+          <w:i/>
+        </w:rPr>
+      </w:pPr>
+      <w:bookmarkStart w:id="48" w:name="_Toc485359597"/>
+      <w:r>
+        <w:t xml:space="preserve">II.6.3 </w:t>
+      </w:r>
       <w:bookmarkEnd w:id="48"/>
-    </w:p>
-    <w:p>
-      <w:pPr>
-        <w:ind w:left="567"/>
-      </w:pPr>
-      <w:r>
-        <w:rPr>
-          <w:i/>
-        </w:rPr>
-        <w:t>OPT backend</w:t>
-      </w:r>
-      <w:r>
-        <w:t xml:space="preserve"> berfungsi untuk respon terhadap terbentuknya </w:t>
-      </w:r>
-      <w:r>
-        <w:rPr>
-          <w:i/>
-        </w:rPr>
-        <w:t>trace</w:t>
-      </w:r>
-      <w:r>
-        <w:t xml:space="preserve"> eksekusi program. Kemudian </w:t>
-      </w:r>
-      <w:r>
-        <w:rPr>
-          <w:i/>
-        </w:rPr>
-        <w:t>trace</w:t>
-      </w:r>
-      <w:r>
-        <w:t xml:space="preserve"> eksekusi diubah menjadi standar format tertentu yang dipaketkan berbentuk objek </w:t>
-      </w:r>
-      <w:r>
-        <w:rPr>
-          <w:i/>
-        </w:rPr>
-        <w:t>JSON</w:t>
-      </w:r>
-      <w:r>
-        <w:t xml:space="preserve">. </w:t>
-      </w:r>
-      <w:r>
-        <w:rPr>
-          <w:i/>
-        </w:rPr>
-        <w:t>OPT frontend</w:t>
-      </w:r>
-      <w:r>
-        <w:t xml:space="preserve"> (antarmuka </w:t>
-      </w:r>
-      <w:r>
-        <w:rPr>
-          <w:i/>
-        </w:rPr>
-        <w:t>browser</w:t>
-      </w:r>
-      <w:r>
-        <w:t xml:space="preserve">) menerjemahkan objek </w:t>
-      </w:r>
-      <w:r>
-        <w:rPr>
-          <w:i/>
-        </w:rPr>
-        <w:t>JSON</w:t>
-      </w:r>
-      <w:r>
-        <w:t xml:space="preserve"> menjadi visualisasi yang dikombinasikan dengan pustaka </w:t>
-      </w:r>
-      <w:r>
-        <w:rPr>
-          <w:i/>
-        </w:rPr>
-        <w:t>D3</w:t>
-      </w:r>
-      <w:r>
-        <w:rPr>
-          <w:i/>
-        </w:rPr>
-        <w:t xml:space="preserve"> framework</w:t>
-      </w:r>
-      <w:r>
-        <w:t>. Maka visualisasi dapat tampil kepada pelajar seperti pada</w:t>
-      </w:r>
-      <w:r>
-        <w:t xml:space="preserve"> </w:t>
-      </w:r>
-      <w:r>
-        <w:fldChar w:fldCharType="begin"/>
-      </w:r>
-      <w:r>
-        <w:instrText xml:space="preserve"> REF _Ref485285571 \n \h </w:instrText>
-      </w:r>
-      <w:r>
-        <w:fldChar w:fldCharType="separate"/>
-      </w:r>
-      <w:r>
-        <w:t>Gambar II.5</w:t>
-      </w:r>
-      <w:r>
-        <w:fldChar w:fldCharType="end"/>
-      </w:r>
-      <w:r>
-        <w:t>.</w:t>
-      </w:r>
-    </w:p>
-    <w:p>
-      <w:pPr>
-        <w:ind w:left="567"/>
-      </w:pPr>
-    </w:p>
-    <w:p>
-      <w:pPr>
-        <w:pStyle w:val="Heading3"/>
-        <w:rPr>
-          <w:i/>
-        </w:rPr>
-      </w:pPr>
-      <w:bookmarkStart w:id="49" w:name="_Toc485359597"/>
-      <w:r>
-        <w:t xml:space="preserve">II.6.3 </w:t>
-      </w:r>
-      <w:bookmarkEnd w:id="49"/>
       <w:r>
         <w:rPr>
           <w:i/>
@@ -17931,11 +17928,11 @@
       <w:pPr>
         <w:pStyle w:val="Heading3"/>
       </w:pPr>
-      <w:bookmarkStart w:id="50" w:name="_Toc485359598"/>
+      <w:bookmarkStart w:id="49" w:name="_Toc485359598"/>
       <w:r>
         <w:t xml:space="preserve">II.6.4 </w:t>
       </w:r>
-      <w:bookmarkEnd w:id="50"/>
+      <w:bookmarkEnd w:id="49"/>
       <w:r>
         <w:rPr>
           <w:i/>
@@ -18026,8 +18023,8 @@
         <w:t>berikut ini.</w:t>
       </w:r>
     </w:p>
-    <w:bookmarkStart w:id="51" w:name="_Toc485359648"/>
-    <w:bookmarkEnd w:id="51"/>
+    <w:bookmarkStart w:id="50" w:name="_Toc485359648"/>
+    <w:bookmarkEnd w:id="50"/>
     <w:p>
       <w:pPr>
         <w:spacing w:line="240" w:lineRule="auto"/>
@@ -18057,7 +18054,7 @@
           <v:shape id="_x0000_i1025" type="#_x0000_t75" style="width:330pt;height:218.25pt" o:ole="">
             <v:imagedata r:id="rId34" o:title=""/>
           </v:shape>
-          <o:OLEObject Type="Embed" ProgID="Visio.Drawing.11" ShapeID="_x0000_i1025" DrawAspect="Content" ObjectID="_1564295926" r:id="rId35"/>
+          <o:OLEObject Type="Embed" ProgID="Visio.Drawing.11" ShapeID="_x0000_i1025" DrawAspect="Content" ObjectID="_1563607969" r:id="rId35"/>
         </w:object>
       </w:r>
     </w:p>
@@ -18071,9 +18068,9 @@
         <w:spacing w:line="360" w:lineRule="auto"/>
         <w:ind w:left="1701" w:hanging="708"/>
       </w:pPr>
-      <w:bookmarkStart w:id="52" w:name="_Ref485333672"/>
-      <w:bookmarkStart w:id="53" w:name="_Toc485359649"/>
-      <w:bookmarkStart w:id="54" w:name="_Toc485359923"/>
+      <w:bookmarkStart w:id="51" w:name="_Ref485333672"/>
+      <w:bookmarkStart w:id="52" w:name="_Toc485359649"/>
+      <w:bookmarkStart w:id="53" w:name="_Toc485359923"/>
       <w:r>
         <w:t xml:space="preserve">Ilustrasi Format </w:t>
       </w:r>
@@ -18086,9 +18083,9 @@
       <w:r>
         <w:t xml:space="preserve"> Eksekusi Program</w:t>
       </w:r>
+      <w:bookmarkEnd w:id="51"/>
       <w:bookmarkEnd w:id="52"/>
       <w:bookmarkEnd w:id="53"/>
-      <w:bookmarkEnd w:id="54"/>
     </w:p>
     <w:p>
       <w:pPr>
@@ -19006,7 +19003,7 @@
       <w:pPr>
         <w:pStyle w:val="Heading3"/>
       </w:pPr>
-      <w:bookmarkStart w:id="55" w:name="_Toc485359599"/>
+      <w:bookmarkStart w:id="54" w:name="_Toc485359599"/>
       <w:r>
         <w:t xml:space="preserve">II.6.5 Fitur </w:t>
       </w:r>
@@ -19019,7 +19016,7 @@
       <w:r>
         <w:t xml:space="preserve"> (D3)</w:t>
       </w:r>
-      <w:bookmarkEnd w:id="55"/>
+      <w:bookmarkEnd w:id="54"/>
       <w:r>
         <w:t xml:space="preserve"> </w:t>
       </w:r>
@@ -19184,7 +19181,7 @@
           <v:shape id="_x0000_i1026" type="#_x0000_t75" style="width:370.5pt;height:108.75pt" o:ole="">
             <v:imagedata r:id="rId36" o:title=""/>
           </v:shape>
-          <o:OLEObject Type="Embed" ProgID="Visio.Drawing.11" ShapeID="_x0000_i1026" DrawAspect="Content" ObjectID="_1564295927" r:id="rId37"/>
+          <o:OLEObject Type="Embed" ProgID="Visio.Drawing.11" ShapeID="_x0000_i1026" DrawAspect="Content" ObjectID="_1563607970" r:id="rId37"/>
         </w:object>
       </w:r>
     </w:p>
@@ -19198,9 +19195,9 @@
         <w:spacing w:line="360" w:lineRule="auto"/>
         <w:ind w:left="1701" w:hanging="708"/>
       </w:pPr>
-      <w:bookmarkStart w:id="56" w:name="_Ref485354959"/>
-      <w:bookmarkStart w:id="57" w:name="_Toc485359650"/>
-      <w:bookmarkStart w:id="58" w:name="_Toc485359924"/>
+      <w:bookmarkStart w:id="55" w:name="_Ref485354959"/>
+      <w:bookmarkStart w:id="56" w:name="_Toc485359650"/>
+      <w:bookmarkStart w:id="57" w:name="_Toc485359924"/>
       <w:r>
         <w:t xml:space="preserve">Peran Utama D3 sebagai </w:t>
       </w:r>
@@ -19213,9 +19210,9 @@
       <w:r>
         <w:t xml:space="preserve"> Visualisasi</w:t>
       </w:r>
+      <w:bookmarkEnd w:id="55"/>
       <w:bookmarkEnd w:id="56"/>
       <w:bookmarkEnd w:id="57"/>
-      <w:bookmarkEnd w:id="58"/>
     </w:p>
     <w:p>
       <w:pPr>
@@ -19249,7 +19246,7 @@
       <w:pPr>
         <w:pStyle w:val="Heading2"/>
       </w:pPr>
-      <w:bookmarkStart w:id="59" w:name="_Toc485359585"/>
+      <w:bookmarkStart w:id="58" w:name="_Toc485359585"/>
       <w:r>
         <w:t>II.7</w:t>
       </w:r>
@@ -19262,113 +19259,113 @@
         </w:rPr>
         <w:t>Matrix Framework</w:t>
       </w:r>
+      <w:bookmarkEnd w:id="58"/>
+    </w:p>
+    <w:p>
+      <w:r>
+        <w:t xml:space="preserve">Pada subbab ini akan dibahas </w:t>
+      </w:r>
+      <w:r>
+        <w:rPr>
+          <w:i/>
+        </w:rPr>
+        <w:t>Matrix framework</w:t>
+      </w:r>
+      <w:r>
+        <w:t xml:space="preserve"> yang dikembangkan oleh </w:t>
+      </w:r>
+      <w:r>
+        <w:fldChar w:fldCharType="begin"/>
+      </w:r>
+      <w:r>
+        <w:instrText xml:space="preserve"> ADDIN ZOTERO_ITEM CSL_CITATION {"citationID":"2mloplgomk","properties":{"formattedCitation":"(Korhonen et al., 2004)","plainCitation":"(Korhonen et al., 2004)"},"citationItems":[{"id":496,"uris":["http://zotero.org/users/3978954/items/P3ZCHEQM"],"uri":["http://zotero.org/users/3978954/items/P3ZCHEQM"],"itemData":{"id":496,"type":"report","title":"Matrix - a framework for interactive software visualization","publisher":"Department of Computer Science and Engineering, Helsinki University of Technology","page":"26-35","genre":"Research Report TKO-B 154/04","number":"TKO-B 154/04","author":[{"family":"Korhonen","given":"Ari"},{"family":"Malmi","given":"Lauri"},{"family":"Silvasti","given":"Panu"},{"family":"Karavirta","given":"Ville"},{"family":"Lönnberg","given":"Jan"},{"family":"Nikander","given":"Jussi"},{"family":"Stålnacke","given":"Kimmo"},{"family":"Tenhunen","given":"Petri"}],"issued":{"date-parts":[["2004"]]}}}],"schema":"https://github.com/citation-style-language/schema/raw/master/csl-citation.json"} </w:instrText>
+      </w:r>
+      <w:r>
+        <w:fldChar w:fldCharType="separate"/>
+      </w:r>
+      <w:r>
+        <w:rPr>
+          <w:rFonts w:cs="Times New Roman"/>
+        </w:rPr>
+        <w:t>Korhonen dkk</w:t>
+      </w:r>
+      <w:r>
+        <w:rPr>
+          <w:rFonts w:cs="Times New Roman"/>
+        </w:rPr>
+        <w:t xml:space="preserve">. </w:t>
+      </w:r>
+      <w:r>
+        <w:rPr>
+          <w:rFonts w:cs="Times New Roman"/>
+        </w:rPr>
+        <w:t>(</w:t>
+      </w:r>
+      <w:r>
+        <w:rPr>
+          <w:rFonts w:cs="Times New Roman"/>
+        </w:rPr>
+        <w:t>2004)</w:t>
+      </w:r>
+      <w:r>
+        <w:fldChar w:fldCharType="end"/>
+      </w:r>
+      <w:r>
+        <w:t xml:space="preserve">. </w:t>
+      </w:r>
+      <w:r>
+        <w:rPr>
+          <w:i/>
+        </w:rPr>
+        <w:t>Framework</w:t>
+      </w:r>
+      <w:r>
+        <w:t xml:space="preserve"> ini dibangun untuk mendukung desain dan implementasi visualisasi pada tingkat abstrak. Awal pengembangannya diimplementasi menggunakan bahasa pemrograman Java. Kemudian dipadukan dengan </w:t>
+      </w:r>
+      <w:r>
+        <w:rPr>
+          <w:i/>
+        </w:rPr>
+        <w:t>XML library</w:t>
+      </w:r>
+      <w:r>
+        <w:t xml:space="preserve"> yang berguna untuk membaca konfigurasi berkas </w:t>
+      </w:r>
+      <w:r>
+        <w:rPr>
+          <w:i/>
+        </w:rPr>
+        <w:t>Matrix</w:t>
+      </w:r>
+      <w:r>
+        <w:t>.</w:t>
+      </w:r>
+      <w:r>
+        <w:t xml:space="preserve"> Berikut ini akan dijelaskan enam bagian yang ada di dalam </w:t>
+      </w:r>
+      <w:r>
+        <w:rPr>
+          <w:i/>
+        </w:rPr>
+        <w:t>Matrix framework</w:t>
+      </w:r>
+      <w:r>
+        <w:t>, yaitu visualisasi, struktur, konstruksi visual, animasi, simulasi, dan tampilan antarmuka pengguna.</w:t>
+      </w:r>
+    </w:p>
+    <w:p/>
+    <w:p>
+      <w:pPr>
+        <w:pStyle w:val="Heading3"/>
+      </w:pPr>
+      <w:bookmarkStart w:id="59" w:name="_Toc485359586"/>
+      <w:r>
+        <w:t>II.7</w:t>
+      </w:r>
+      <w:r>
+        <w:t>.1 Visualisasi</w:t>
+      </w:r>
       <w:bookmarkEnd w:id="59"/>
-    </w:p>
-    <w:p>
-      <w:r>
-        <w:t xml:space="preserve">Pada subbab ini akan dibahas </w:t>
-      </w:r>
-      <w:r>
-        <w:rPr>
-          <w:i/>
-        </w:rPr>
-        <w:t>Matrix framework</w:t>
-      </w:r>
-      <w:r>
-        <w:t xml:space="preserve"> yang dikembangkan oleh </w:t>
-      </w:r>
-      <w:r>
-        <w:fldChar w:fldCharType="begin"/>
-      </w:r>
-      <w:r>
-        <w:instrText xml:space="preserve"> ADDIN ZOTERO_ITEM CSL_CITATION {"citationID":"2mloplgomk","properties":{"formattedCitation":"(Korhonen et al., 2004)","plainCitation":"(Korhonen et al., 2004)"},"citationItems":[{"id":496,"uris":["http://zotero.org/users/3978954/items/P3ZCHEQM"],"uri":["http://zotero.org/users/3978954/items/P3ZCHEQM"],"itemData":{"id":496,"type":"report","title":"Matrix - a framework for interactive software visualization","publisher":"Department of Computer Science and Engineering, Helsinki University of Technology","page":"26-35","genre":"Research Report TKO-B 154/04","number":"TKO-B 154/04","author":[{"family":"Korhonen","given":"Ari"},{"family":"Malmi","given":"Lauri"},{"family":"Silvasti","given":"Panu"},{"family":"Karavirta","given":"Ville"},{"family":"Lönnberg","given":"Jan"},{"family":"Nikander","given":"Jussi"},{"family":"Stålnacke","given":"Kimmo"},{"family":"Tenhunen","given":"Petri"}],"issued":{"date-parts":[["2004"]]}}}],"schema":"https://github.com/citation-style-language/schema/raw/master/csl-citation.json"} </w:instrText>
-      </w:r>
-      <w:r>
-        <w:fldChar w:fldCharType="separate"/>
-      </w:r>
-      <w:r>
-        <w:rPr>
-          <w:rFonts w:cs="Times New Roman"/>
-        </w:rPr>
-        <w:t>Korhonen dkk</w:t>
-      </w:r>
-      <w:r>
-        <w:rPr>
-          <w:rFonts w:cs="Times New Roman"/>
-        </w:rPr>
-        <w:t xml:space="preserve">. </w:t>
-      </w:r>
-      <w:r>
-        <w:rPr>
-          <w:rFonts w:cs="Times New Roman"/>
-        </w:rPr>
-        <w:t>(</w:t>
-      </w:r>
-      <w:r>
-        <w:rPr>
-          <w:rFonts w:cs="Times New Roman"/>
-        </w:rPr>
-        <w:t>2004)</w:t>
-      </w:r>
-      <w:r>
-        <w:fldChar w:fldCharType="end"/>
-      </w:r>
-      <w:r>
-        <w:t xml:space="preserve">. </w:t>
-      </w:r>
-      <w:r>
-        <w:rPr>
-          <w:i/>
-        </w:rPr>
-        <w:t>Framework</w:t>
-      </w:r>
-      <w:r>
-        <w:t xml:space="preserve"> ini dibangun untuk mendukung desain dan implementasi visualisasi pada tingkat abstrak. Awal pengembangannya diimplementasi menggunakan bahasa pemrograman Java. Kemudian dipadukan dengan </w:t>
-      </w:r>
-      <w:r>
-        <w:rPr>
-          <w:i/>
-        </w:rPr>
-        <w:t>XML library</w:t>
-      </w:r>
-      <w:r>
-        <w:t xml:space="preserve"> yang berguna untuk membaca konfigurasi berkas </w:t>
-      </w:r>
-      <w:r>
-        <w:rPr>
-          <w:i/>
-        </w:rPr>
-        <w:t>Matrix</w:t>
-      </w:r>
-      <w:r>
-        <w:t>.</w:t>
-      </w:r>
-      <w:r>
-        <w:t xml:space="preserve"> Berikut ini akan dijelaskan enam bagian yang ada di dalam </w:t>
-      </w:r>
-      <w:r>
-        <w:rPr>
-          <w:i/>
-        </w:rPr>
-        <w:t>Matrix framework</w:t>
-      </w:r>
-      <w:r>
-        <w:t>, yaitu visualisasi, struktur, konstruksi visual, animasi, simulasi, dan tampilan antarmuka pengguna.</w:t>
-      </w:r>
-    </w:p>
-    <w:p/>
-    <w:p>
-      <w:pPr>
-        <w:pStyle w:val="Heading3"/>
-      </w:pPr>
-      <w:bookmarkStart w:id="60" w:name="_Toc485359586"/>
-      <w:r>
-        <w:t>II.7</w:t>
-      </w:r>
-      <w:r>
-        <w:t>.1 Visualisasi</w:t>
-      </w:r>
-      <w:bookmarkEnd w:id="60"/>
     </w:p>
     <w:p>
       <w:pPr>
@@ -19687,9 +19684,9 @@
         <w:spacing w:line="360" w:lineRule="auto"/>
         <w:ind w:left="1560" w:hanging="708"/>
       </w:pPr>
-      <w:bookmarkStart w:id="61" w:name="_Toc485359638"/>
-      <w:bookmarkStart w:id="62" w:name="_Toc485359915"/>
-      <w:bookmarkStart w:id="63" w:name="_Ref466387718"/>
+      <w:bookmarkStart w:id="60" w:name="_Toc485359638"/>
+      <w:bookmarkStart w:id="61" w:name="_Toc485359915"/>
+      <w:bookmarkStart w:id="62" w:name="_Ref466387718"/>
       <w:r>
         <w:t xml:space="preserve">Hirarki </w:t>
       </w:r>
@@ -19738,186 +19735,186 @@
         </w:rPr>
         <w:t>., 2004)</w:t>
       </w:r>
+      <w:bookmarkEnd w:id="60"/>
       <w:bookmarkEnd w:id="61"/>
+      <w:r>
+        <w:fldChar w:fldCharType="end"/>
+      </w:r>
       <w:bookmarkEnd w:id="62"/>
+    </w:p>
+    <w:p>
+      <w:pPr>
+        <w:ind w:left="567"/>
+      </w:pPr>
+    </w:p>
+    <w:p>
+      <w:pPr>
+        <w:ind w:left="567"/>
+      </w:pPr>
+      <w:r>
+        <w:t xml:space="preserve">Visualisasi dengan tipe data berbeda membutuhkan setiap fungsi yang berbeda pula, seperti tipe data </w:t>
+      </w:r>
+      <w:r>
+        <w:rPr>
+          <w:i/>
+        </w:rPr>
+        <w:t>arrays</w:t>
+      </w:r>
+      <w:r>
+        <w:t xml:space="preserve">, graf, </w:t>
+      </w:r>
+      <w:r>
+        <w:rPr>
+          <w:i/>
+        </w:rPr>
+        <w:t>list</w:t>
+      </w:r>
+      <w:r>
+        <w:t xml:space="preserve">, atau pohon. Pada kelas </w:t>
+      </w:r>
+      <w:r>
+        <w:rPr>
+          <w:rFonts w:ascii="Courier New" w:hAnsi="Courier New" w:cs="Courier New"/>
+        </w:rPr>
+        <w:t>VisualContainer</w:t>
+      </w:r>
+      <w:r>
+        <w:t xml:space="preserve"> terdiri dari empat sub kelas</w:t>
+      </w:r>
+      <w:r>
+        <w:t xml:space="preserve"> (lihat </w:t>
+      </w:r>
+      <w:r>
+        <w:fldChar w:fldCharType="begin"/>
+      </w:r>
+      <w:r>
+        <w:instrText xml:space="preserve"> REF _Ref466387718 \r \h </w:instrText>
+      </w:r>
+      <w:r>
+        <w:fldChar w:fldCharType="separate"/>
+      </w:r>
+      <w:r>
+        <w:t>Gambar II.3</w:t>
+      </w:r>
       <w:r>
         <w:fldChar w:fldCharType="end"/>
       </w:r>
+      <w:r>
+        <w:t>)</w:t>
+      </w:r>
+      <w:r>
+        <w:t xml:space="preserve">, yaitu </w:t>
+      </w:r>
+      <w:r>
+        <w:rPr>
+          <w:rFonts w:ascii="Courier New" w:hAnsi="Courier New" w:cs="Courier New"/>
+        </w:rPr>
+        <w:t>VisualTree</w:t>
+      </w:r>
+      <w:r>
+        <w:t xml:space="preserve">, </w:t>
+      </w:r>
+      <w:r>
+        <w:rPr>
+          <w:rFonts w:ascii="Courier New" w:hAnsi="Courier New" w:cs="Courier New"/>
+        </w:rPr>
+        <w:t>VisualArray</w:t>
+      </w:r>
+      <w:r>
+        <w:t xml:space="preserve">, </w:t>
+      </w:r>
+      <w:r>
+        <w:rPr>
+          <w:rFonts w:ascii="Courier New" w:hAnsi="Courier New" w:cs="Courier New"/>
+        </w:rPr>
+        <w:t>VisualList</w:t>
+      </w:r>
+      <w:r>
+        <w:t xml:space="preserve">, dan </w:t>
+      </w:r>
+      <w:r>
+        <w:rPr>
+          <w:rFonts w:ascii="Courier New" w:hAnsi="Courier New" w:cs="Courier New"/>
+        </w:rPr>
+        <w:t>VisualGraph</w:t>
+      </w:r>
+      <w:r>
+        <w:t xml:space="preserve">. </w:t>
+      </w:r>
+      <w:r>
+        <w:t xml:space="preserve">Setiap sub kelas berkorespondensi dengan salah satu tipe data yang berada di atasnya. Setiap kelas menangani fungsinya masing-masing terhadap visualisasi dan manipulasi tipe data tertentu. Sebagai contoh, kelas </w:t>
+      </w:r>
+      <w:r>
+        <w:rPr>
+          <w:rFonts w:ascii="Courier New" w:hAnsi="Courier New" w:cs="Courier New"/>
+        </w:rPr>
+        <w:t>VisualGraph</w:t>
+      </w:r>
+      <w:r>
+        <w:t xml:space="preserve"> berperan ketika pengguna menambahkan sisi (</w:t>
+      </w:r>
+      <w:r>
+        <w:rPr>
+          <w:i/>
+        </w:rPr>
+        <w:t>edge</w:t>
+      </w:r>
+      <w:r>
+        <w:t xml:space="preserve">), sedangkan kelas </w:t>
+      </w:r>
+      <w:r>
+        <w:rPr>
+          <w:rFonts w:ascii="Courier New" w:hAnsi="Courier New" w:cs="Courier New"/>
+        </w:rPr>
+        <w:t>VisualTree</w:t>
+      </w:r>
+      <w:r>
+        <w:t xml:space="preserve"> memastikan bahwa graf yang ditampilkan adalah pohon, yang berarti tidak terdapat sisi atau garis yang melintang (</w:t>
+      </w:r>
+      <w:r>
+        <w:rPr>
+          <w:i/>
+        </w:rPr>
+        <w:t>cross</w:t>
+      </w:r>
+      <w:r>
+        <w:t>), atau sisi yang mengarah kembali (</w:t>
+      </w:r>
+      <w:r>
+        <w:rPr>
+          <w:i/>
+        </w:rPr>
+        <w:t>back-edges</w:t>
+      </w:r>
+      <w:r>
+        <w:t xml:space="preserve">) ke noktah sebelumnya. </w:t>
+      </w:r>
+      <w:r>
+        <w:t xml:space="preserve">Selain itu, pada masing-masing kelas utama terdapat satu atau lebih sub kelas yang menangani tipe data tertentu dalam menguraikan visualisasi dan menggambarkan </w:t>
+      </w:r>
+      <w:r>
+        <w:rPr>
+          <w:i/>
+        </w:rPr>
+        <w:t>layout</w:t>
+      </w:r>
+      <w:r>
+        <w:t xml:space="preserve"> tertentu.</w:t>
+      </w:r>
+    </w:p>
+    <w:p/>
+    <w:p>
+      <w:pPr>
+        <w:pStyle w:val="Heading3"/>
+      </w:pPr>
+      <w:bookmarkStart w:id="63" w:name="_Toc485359587"/>
+      <w:r>
+        <w:t>II.7</w:t>
+      </w:r>
+      <w:r>
+        <w:t>.2 Struktur</w:t>
+      </w:r>
       <w:bookmarkEnd w:id="63"/>
-    </w:p>
-    <w:p>
-      <w:pPr>
-        <w:ind w:left="567"/>
-      </w:pPr>
-    </w:p>
-    <w:p>
-      <w:pPr>
-        <w:ind w:left="567"/>
-      </w:pPr>
-      <w:r>
-        <w:t xml:space="preserve">Visualisasi dengan tipe data berbeda membutuhkan setiap fungsi yang berbeda pula, seperti tipe data </w:t>
-      </w:r>
-      <w:r>
-        <w:rPr>
-          <w:i/>
-        </w:rPr>
-        <w:t>arrays</w:t>
-      </w:r>
-      <w:r>
-        <w:t xml:space="preserve">, graf, </w:t>
-      </w:r>
-      <w:r>
-        <w:rPr>
-          <w:i/>
-        </w:rPr>
-        <w:t>list</w:t>
-      </w:r>
-      <w:r>
-        <w:t xml:space="preserve">, atau pohon. Pada kelas </w:t>
-      </w:r>
-      <w:r>
-        <w:rPr>
-          <w:rFonts w:ascii="Courier New" w:hAnsi="Courier New" w:cs="Courier New"/>
-        </w:rPr>
-        <w:t>VisualContainer</w:t>
-      </w:r>
-      <w:r>
-        <w:t xml:space="preserve"> terdiri dari empat sub kelas</w:t>
-      </w:r>
-      <w:r>
-        <w:t xml:space="preserve"> (lihat </w:t>
-      </w:r>
-      <w:r>
-        <w:fldChar w:fldCharType="begin"/>
-      </w:r>
-      <w:r>
-        <w:instrText xml:space="preserve"> REF _Ref466387718 \r \h </w:instrText>
-      </w:r>
-      <w:r>
-        <w:fldChar w:fldCharType="separate"/>
-      </w:r>
-      <w:r>
-        <w:t>Gambar II.3</w:t>
-      </w:r>
-      <w:r>
-        <w:fldChar w:fldCharType="end"/>
-      </w:r>
-      <w:r>
-        <w:t>)</w:t>
-      </w:r>
-      <w:r>
-        <w:t xml:space="preserve">, yaitu </w:t>
-      </w:r>
-      <w:r>
-        <w:rPr>
-          <w:rFonts w:ascii="Courier New" w:hAnsi="Courier New" w:cs="Courier New"/>
-        </w:rPr>
-        <w:t>VisualTree</w:t>
-      </w:r>
-      <w:r>
-        <w:t xml:space="preserve">, </w:t>
-      </w:r>
-      <w:r>
-        <w:rPr>
-          <w:rFonts w:ascii="Courier New" w:hAnsi="Courier New" w:cs="Courier New"/>
-        </w:rPr>
-        <w:t>VisualArray</w:t>
-      </w:r>
-      <w:r>
-        <w:t xml:space="preserve">, </w:t>
-      </w:r>
-      <w:r>
-        <w:rPr>
-          <w:rFonts w:ascii="Courier New" w:hAnsi="Courier New" w:cs="Courier New"/>
-        </w:rPr>
-        <w:t>VisualList</w:t>
-      </w:r>
-      <w:r>
-        <w:t xml:space="preserve">, dan </w:t>
-      </w:r>
-      <w:r>
-        <w:rPr>
-          <w:rFonts w:ascii="Courier New" w:hAnsi="Courier New" w:cs="Courier New"/>
-        </w:rPr>
-        <w:t>VisualGraph</w:t>
-      </w:r>
-      <w:r>
-        <w:t xml:space="preserve">. </w:t>
-      </w:r>
-      <w:r>
-        <w:t xml:space="preserve">Setiap sub kelas berkorespondensi dengan salah satu tipe data yang berada di atasnya. Setiap kelas menangani fungsinya masing-masing terhadap visualisasi dan manipulasi tipe data tertentu. Sebagai contoh, kelas </w:t>
-      </w:r>
-      <w:r>
-        <w:rPr>
-          <w:rFonts w:ascii="Courier New" w:hAnsi="Courier New" w:cs="Courier New"/>
-        </w:rPr>
-        <w:t>VisualGraph</w:t>
-      </w:r>
-      <w:r>
-        <w:t xml:space="preserve"> berperan ketika pengguna menambahkan sisi (</w:t>
-      </w:r>
-      <w:r>
-        <w:rPr>
-          <w:i/>
-        </w:rPr>
-        <w:t>edge</w:t>
-      </w:r>
-      <w:r>
-        <w:t xml:space="preserve">), sedangkan kelas </w:t>
-      </w:r>
-      <w:r>
-        <w:rPr>
-          <w:rFonts w:ascii="Courier New" w:hAnsi="Courier New" w:cs="Courier New"/>
-        </w:rPr>
-        <w:t>VisualTree</w:t>
-      </w:r>
-      <w:r>
-        <w:t xml:space="preserve"> memastikan bahwa graf yang ditampilkan adalah pohon, yang berarti tidak terdapat sisi atau garis yang melintang (</w:t>
-      </w:r>
-      <w:r>
-        <w:rPr>
-          <w:i/>
-        </w:rPr>
-        <w:t>cross</w:t>
-      </w:r>
-      <w:r>
-        <w:t>), atau sisi yang mengarah kembali (</w:t>
-      </w:r>
-      <w:r>
-        <w:rPr>
-          <w:i/>
-        </w:rPr>
-        <w:t>back-edges</w:t>
-      </w:r>
-      <w:r>
-        <w:t xml:space="preserve">) ke noktah sebelumnya. </w:t>
-      </w:r>
-      <w:r>
-        <w:t xml:space="preserve">Selain itu, pada masing-masing kelas utama terdapat satu atau lebih sub kelas yang menangani tipe data tertentu dalam menguraikan visualisasi dan menggambarkan </w:t>
-      </w:r>
-      <w:r>
-        <w:rPr>
-          <w:i/>
-        </w:rPr>
-        <w:t>layout</w:t>
-      </w:r>
-      <w:r>
-        <w:t xml:space="preserve"> tertentu.</w:t>
-      </w:r>
-    </w:p>
-    <w:p/>
-    <w:p>
-      <w:pPr>
-        <w:pStyle w:val="Heading3"/>
-      </w:pPr>
-      <w:bookmarkStart w:id="64" w:name="_Toc485359587"/>
-      <w:r>
-        <w:t>II.7</w:t>
-      </w:r>
-      <w:r>
-        <w:t>.2 Struktur</w:t>
-      </w:r>
-      <w:bookmarkEnd w:id="64"/>
     </w:p>
     <w:p>
       <w:pPr>
@@ -20155,9 +20152,9 @@
         <w:spacing w:line="360" w:lineRule="auto"/>
         <w:ind w:left="1560" w:hanging="708"/>
       </w:pPr>
-      <w:bookmarkStart w:id="65" w:name="_Toc485359639"/>
-      <w:bookmarkStart w:id="66" w:name="_Toc485359916"/>
-      <w:bookmarkStart w:id="67" w:name="_Ref466388882"/>
+      <w:bookmarkStart w:id="64" w:name="_Toc485359639"/>
+      <w:bookmarkStart w:id="65" w:name="_Toc485359916"/>
+      <w:bookmarkStart w:id="66" w:name="_Ref466388882"/>
       <w:r>
         <w:t xml:space="preserve">Turunan hirarki </w:t>
       </w:r>
@@ -20209,31 +20206,335 @@
         </w:rPr>
         <w:t>., 2004)</w:t>
       </w:r>
+      <w:bookmarkEnd w:id="64"/>
       <w:bookmarkEnd w:id="65"/>
+      <w:r>
+        <w:rPr>
+          <w:i/>
+        </w:rPr>
+        <w:fldChar w:fldCharType="end"/>
+      </w:r>
       <w:bookmarkEnd w:id="66"/>
-      <w:r>
-        <w:rPr>
-          <w:i/>
-        </w:rPr>
+    </w:p>
+    <w:p>
+      <w:pPr>
+        <w:ind w:left="567"/>
+      </w:pPr>
+      <w:r>
+        <w:t xml:space="preserve">Proses visualisasi struktur data tidak diterapkan melalui </w:t>
+      </w:r>
+      <w:r>
+        <w:rPr>
+          <w:i/>
+        </w:rPr>
+        <w:t>interface FDT</w:t>
+      </w:r>
+      <w:r>
+        <w:t>, tetapi menggunakan sub-</w:t>
+      </w:r>
+      <w:r>
+        <w:rPr>
+          <w:i/>
+        </w:rPr>
+        <w:t>interface</w:t>
+      </w:r>
+      <w:r>
+        <w:t xml:space="preserve"> yang berada dibawahnya (lihat </w:t>
+      </w:r>
+      <w:r>
+        <w:fldChar w:fldCharType="begin"/>
+      </w:r>
+      <w:r>
+        <w:instrText xml:space="preserve"> REF _Ref466388882 \r \h </w:instrText>
+      </w:r>
+      <w:r>
+        <w:fldChar w:fldCharType="separate"/>
+      </w:r>
+      <w:r>
+        <w:t>Gambar II.11</w:t>
+      </w:r>
+      <w:r>
         <w:fldChar w:fldCharType="end"/>
       </w:r>
-      <w:bookmarkEnd w:id="67"/>
+      <w:r>
+        <w:t xml:space="preserve">). </w:t>
+      </w:r>
+      <w:r>
+        <w:rPr>
+          <w:i/>
+        </w:rPr>
+        <w:t>Interface FDT</w:t>
+      </w:r>
+      <w:r>
+        <w:t xml:space="preserve"> memiliki enam sub-</w:t>
+      </w:r>
+      <w:r>
+        <w:rPr>
+          <w:i/>
+        </w:rPr>
+        <w:t>interface</w:t>
+      </w:r>
+      <w:r>
+        <w:t xml:space="preserve">. Empat diantaranya berisi </w:t>
+      </w:r>
+      <w:r>
+        <w:rPr>
+          <w:rFonts w:ascii="Courier New" w:hAnsi="Courier New" w:cs="Courier New"/>
+        </w:rPr>
+        <w:t>Tree</w:t>
+      </w:r>
+      <w:r>
+        <w:t xml:space="preserve">, </w:t>
+      </w:r>
+      <w:r>
+        <w:rPr>
+          <w:rFonts w:ascii="Courier New" w:hAnsi="Courier New" w:cs="Courier New"/>
+        </w:rPr>
+        <w:t>Array</w:t>
+      </w:r>
+      <w:r>
+        <w:t xml:space="preserve">, </w:t>
+      </w:r>
+      <w:r>
+        <w:rPr>
+          <w:rFonts w:ascii="Courier New" w:hAnsi="Courier New" w:cs="Courier New"/>
+        </w:rPr>
+        <w:t>LinkedList</w:t>
+      </w:r>
+      <w:r>
+        <w:t xml:space="preserve"> dan </w:t>
+      </w:r>
+      <w:r>
+        <w:rPr>
+          <w:rFonts w:ascii="Courier New" w:hAnsi="Courier New" w:cs="Courier New"/>
+        </w:rPr>
+        <w:t>Graph</w:t>
+      </w:r>
+      <w:r>
+        <w:t xml:space="preserve"> sesuai dengan empat tipe data yang disebutkan pada subbab II.7.1. </w:t>
+      </w:r>
+      <w:r>
+        <w:rPr>
+          <w:i/>
+        </w:rPr>
+        <w:t>Interface</w:t>
+      </w:r>
+      <w:r>
+        <w:t xml:space="preserve"> </w:t>
+      </w:r>
+      <w:r>
+        <w:rPr>
+          <w:rFonts w:ascii="Courier New" w:hAnsi="Courier New" w:cs="Courier New"/>
+        </w:rPr>
+        <w:t>Vertex</w:t>
+      </w:r>
+      <w:r>
+        <w:t xml:space="preserve"> merepresentasikan satu simpul dari graf dan </w:t>
+      </w:r>
+      <w:r>
+        <w:rPr>
+          <w:i/>
+        </w:rPr>
+        <w:t xml:space="preserve">interface </w:t>
+      </w:r>
+      <w:r>
+        <w:rPr>
+          <w:rFonts w:ascii="Courier New" w:hAnsi="Courier New" w:cs="Courier New"/>
+        </w:rPr>
+        <w:t>CDT</w:t>
+      </w:r>
+      <w:r>
+        <w:t xml:space="preserve"> digunakan untuk mengenali tipe data </w:t>
+      </w:r>
+      <w:r>
+        <w:rPr>
+          <w:i/>
+        </w:rPr>
+        <w:t>conceptual</w:t>
+      </w:r>
+      <w:r>
+        <w:t>.</w:t>
+      </w:r>
+      <w:r>
+        <w:t xml:space="preserve"> Keempat </w:t>
+      </w:r>
+      <w:r>
+        <w:rPr>
+          <w:i/>
+        </w:rPr>
+        <w:t>interface</w:t>
+      </w:r>
+      <w:r>
+        <w:t xml:space="preserve"> tersebut sesuai dengan empat sub-</w:t>
+      </w:r>
+      <w:r>
+        <w:rPr>
+          <w:i/>
+        </w:rPr>
+        <w:t>class</w:t>
+      </w:r>
+      <w:r>
+        <w:t xml:space="preserve"> pada </w:t>
+      </w:r>
+      <w:r>
+        <w:rPr>
+          <w:rFonts w:ascii="Courier New" w:hAnsi="Courier New" w:cs="Courier New"/>
+        </w:rPr>
+        <w:t>VisualContainer</w:t>
+      </w:r>
+      <w:r>
+        <w:t xml:space="preserve"> yang ditunjukkan pada </w:t>
+      </w:r>
+      <w:r>
+        <w:fldChar w:fldCharType="begin"/>
+      </w:r>
+      <w:r>
+        <w:instrText xml:space="preserve"> REF _Ref466387718 \r \h </w:instrText>
+      </w:r>
+      <w:r>
+        <w:fldChar w:fldCharType="separate"/>
+      </w:r>
+      <w:r>
+        <w:t>Gambar II.10</w:t>
+      </w:r>
+      <w:r>
+        <w:fldChar w:fldCharType="end"/>
+      </w:r>
+      <w:r>
+        <w:t xml:space="preserve">. </w:t>
+      </w:r>
+      <w:r>
+        <w:rPr>
+          <w:i/>
+        </w:rPr>
+        <w:t>Matrix framework</w:t>
+      </w:r>
+      <w:r>
+        <w:t xml:space="preserve"> dapat mengenali sebuah objek dengan menerapkan satu atau lebih dari keempat </w:t>
+      </w:r>
+      <w:r>
+        <w:rPr>
+          <w:i/>
+        </w:rPr>
+        <w:t>interface</w:t>
+      </w:r>
+      <w:r>
+        <w:t xml:space="preserve"> tersebut dan mampu untuk memvisualisasikannya menggunakan </w:t>
+      </w:r>
+      <w:r>
+        <w:rPr>
+          <w:i/>
+        </w:rPr>
+        <w:t>layout</w:t>
+      </w:r>
+      <w:r>
+        <w:t xml:space="preserve"> tertentu. </w:t>
+      </w:r>
+      <w:r>
+        <w:rPr>
+          <w:i/>
+        </w:rPr>
+        <w:t>Interface</w:t>
+      </w:r>
+      <w:r>
+        <w:t xml:space="preserve"> </w:t>
+      </w:r>
+      <w:r>
+        <w:rPr>
+          <w:rFonts w:ascii="Courier New" w:hAnsi="Courier New" w:cs="Courier New"/>
+        </w:rPr>
+        <w:t>LinkedLis</w:t>
+      </w:r>
+      <w:r>
+        <w:rPr>
+          <w:rFonts w:ascii="Courier New" w:hAnsi="Courier New" w:cs="Courier New"/>
+        </w:rPr>
+        <w:t>t</w:t>
+      </w:r>
+      <w:r>
+        <w:t xml:space="preserve"> berisi beberapa metode untuk </w:t>
+      </w:r>
+      <w:r>
+        <w:rPr>
+          <w:i/>
+        </w:rPr>
+        <w:t>primitive</w:t>
+      </w:r>
+      <w:r>
+        <w:t xml:space="preserve"> </w:t>
+      </w:r>
+      <w:r>
+        <w:rPr>
+          <w:i/>
+        </w:rPr>
+        <w:t>simulation</w:t>
+      </w:r>
+      <w:r>
+        <w:t xml:space="preserve"> dalam struktur implementasi </w:t>
+      </w:r>
+      <w:r>
+        <w:rPr>
+          <w:i/>
+        </w:rPr>
+        <w:t>interface</w:t>
+      </w:r>
+      <w:r>
+        <w:t xml:space="preserve"> ini. </w:t>
+      </w:r>
+      <w:r>
+        <w:rPr>
+          <w:i/>
+        </w:rPr>
+        <w:t>Primitive</w:t>
+      </w:r>
+      <w:r>
+        <w:t xml:space="preserve"> </w:t>
+      </w:r>
+      <w:r>
+        <w:rPr>
+          <w:i/>
+        </w:rPr>
+        <w:t>simulation</w:t>
+      </w:r>
+      <w:r>
+        <w:t xml:space="preserve"> merupakan kemampuan untuk langsung mengubah variabel-variabel pada sebuah struktur data. Termasuk menambah, menghapus dan mengubah isi variabel.</w:t>
+      </w:r>
     </w:p>
     <w:p>
       <w:pPr>
         <w:ind w:left="567"/>
       </w:pPr>
-      <w:r>
-        <w:t xml:space="preserve">Proses visualisasi struktur data tidak diterapkan melalui </w:t>
-      </w:r>
-      <w:r>
-        <w:rPr>
-          <w:i/>
-        </w:rPr>
-        <w:t>interface FDT</w:t>
-      </w:r>
-      <w:r>
-        <w:t>, tetapi menggunakan sub-</w:t>
+    </w:p>
+    <w:p>
+      <w:pPr>
+        <w:ind w:left="567"/>
+      </w:pPr>
+      <w:r>
+        <w:rPr>
+          <w:i/>
+        </w:rPr>
+        <w:t>Interface</w:t>
+      </w:r>
+      <w:r>
+        <w:t xml:space="preserve"> </w:t>
+      </w:r>
+      <w:r>
+        <w:rPr>
+          <w:rFonts w:ascii="Courier New" w:hAnsi="Courier New" w:cs="Courier New"/>
+        </w:rPr>
+        <w:t>Tree</w:t>
+      </w:r>
+      <w:r>
+        <w:t xml:space="preserve"> dan </w:t>
+      </w:r>
+      <w:r>
+        <w:rPr>
+          <w:rFonts w:ascii="Courier New" w:hAnsi="Courier New" w:cs="Courier New"/>
+        </w:rPr>
+        <w:t>Graph</w:t>
+      </w:r>
+      <w:r>
+        <w:t xml:space="preserve"> berisi sub-</w:t>
       </w:r>
       <w:r>
         <w:rPr>
@@ -20242,34 +20543,70 @@
         <w:t>interface</w:t>
       </w:r>
       <w:r>
-        <w:t xml:space="preserve"> yang berada dibawahnya (lihat </w:t>
-      </w:r>
-      <w:r>
-        <w:fldChar w:fldCharType="begin"/>
-      </w:r>
-      <w:r>
-        <w:instrText xml:space="preserve"> REF _Ref466388882 \r \h </w:instrText>
-      </w:r>
-      <w:r>
-        <w:fldChar w:fldCharType="separate"/>
-      </w:r>
-      <w:r>
-        <w:t>Gambar II.11</w:t>
-      </w:r>
-      <w:r>
-        <w:fldChar w:fldCharType="end"/>
-      </w:r>
-      <w:r>
-        <w:t xml:space="preserve">). </w:t>
-      </w:r>
-      <w:r>
-        <w:rPr>
-          <w:i/>
-        </w:rPr>
-        <w:t>Interface FDT</w:t>
-      </w:r>
-      <w:r>
-        <w:t xml:space="preserve"> memiliki enam sub-</w:t>
+        <w:t xml:space="preserve"> yang memiliki fungsi untuk melengkapi metode yang dibutuhkan oleh </w:t>
+      </w:r>
+      <w:r>
+        <w:rPr>
+          <w:i/>
+        </w:rPr>
+        <w:t>primitive</w:t>
+      </w:r>
+      <w:r>
+        <w:t xml:space="preserve"> </w:t>
+      </w:r>
+      <w:r>
+        <w:rPr>
+          <w:i/>
+        </w:rPr>
+        <w:t>simulation</w:t>
+      </w:r>
+      <w:r>
+        <w:t xml:space="preserve">. </w:t>
+      </w:r>
+      <w:r>
+        <w:t xml:space="preserve">Untuk tipe data </w:t>
+      </w:r>
+      <w:r>
+        <w:rPr>
+          <w:i/>
+        </w:rPr>
+        <w:t>array</w:t>
+      </w:r>
+      <w:r>
+        <w:t xml:space="preserve">, </w:t>
+      </w:r>
+      <w:r>
+        <w:t xml:space="preserve">konsep </w:t>
+      </w:r>
+      <w:r>
+        <w:rPr>
+          <w:i/>
+        </w:rPr>
+        <w:t>primitive</w:t>
+      </w:r>
+      <w:r>
+        <w:t xml:space="preserve"> </w:t>
+      </w:r>
+      <w:r>
+        <w:rPr>
+          <w:i/>
+        </w:rPr>
+        <w:t>simulation</w:t>
+      </w:r>
+      <w:r>
+        <w:t xml:space="preserve"> tidak berguna, karena beberapa variabel seperti indeks dari </w:t>
+      </w:r>
+      <w:r>
+        <w:rPr>
+          <w:i/>
+        </w:rPr>
+        <w:t>array</w:t>
+      </w:r>
+      <w:r>
+        <w:t xml:space="preserve"> tidak dapat diubah. Hal ini harus dicatat, sehingga ketika sebuah struktur data diterapkan, </w:t>
+      </w:r>
+      <w:r>
+        <w:t xml:space="preserve">sebagai contoh, </w:t>
       </w:r>
       <w:r>
         <w:rPr>
@@ -20278,230 +20615,62 @@
         <w:t>interface</w:t>
       </w:r>
       <w:r>
-        <w:t xml:space="preserve">. Empat diantaranya berisi </w:t>
+        <w:t xml:space="preserve"> </w:t>
       </w:r>
       <w:r>
         <w:rPr>
           <w:rFonts w:ascii="Courier New" w:hAnsi="Courier New" w:cs="Courier New"/>
         </w:rPr>
+        <w:t>Array</w:t>
+      </w:r>
+      <w:r>
+        <w:t xml:space="preserve"> dan </w:t>
+      </w:r>
+      <w:r>
+        <w:rPr>
+          <w:rFonts w:ascii="Courier New" w:hAnsi="Courier New" w:cs="Courier New"/>
+        </w:rPr>
         <w:t>Tree</w:t>
       </w:r>
       <w:r>
-        <w:t xml:space="preserve">, </w:t>
+        <w:t xml:space="preserve"> (tidak termasuk </w:t>
       </w:r>
       <w:r>
         <w:rPr>
           <w:rFonts w:ascii="Courier New" w:hAnsi="Courier New" w:cs="Courier New"/>
         </w:rPr>
-        <w:t>Array</w:t>
-      </w:r>
-      <w:r>
-        <w:t xml:space="preserve">, </w:t>
-      </w:r>
-      <w:r>
-        <w:rPr>
-          <w:rFonts w:ascii="Courier New" w:hAnsi="Courier New" w:cs="Courier New"/>
-        </w:rPr>
-        <w:t>LinkedList</w:t>
-      </w:r>
-      <w:r>
-        <w:t xml:space="preserve"> dan </w:t>
-      </w:r>
-      <w:r>
-        <w:rPr>
-          <w:rFonts w:ascii="Courier New" w:hAnsi="Courier New" w:cs="Courier New"/>
-        </w:rPr>
-        <w:t>Graph</w:t>
-      </w:r>
-      <w:r>
-        <w:t xml:space="preserve"> sesuai dengan empat tipe data yang disebutkan pada subbab II.7.1. </w:t>
-      </w:r>
-      <w:r>
-        <w:rPr>
-          <w:i/>
-        </w:rPr>
-        <w:t>Interface</w:t>
+        <w:t>SimulationTree</w:t>
+      </w:r>
+      <w:r>
+        <w:t xml:space="preserve">, akan dijelaskan kemudian) hanya dapat dimanipulasi menggunakan </w:t>
+      </w:r>
+      <w:r>
+        <w:rPr>
+          <w:i/>
+        </w:rPr>
+        <w:t>primitive</w:t>
       </w:r>
       <w:r>
         <w:t xml:space="preserve"> </w:t>
       </w:r>
       <w:r>
         <w:rPr>
-          <w:rFonts w:ascii="Courier New" w:hAnsi="Courier New" w:cs="Courier New"/>
-        </w:rPr>
-        <w:t>Vertex</w:t>
-      </w:r>
-      <w:r>
-        <w:t xml:space="preserve"> merepresentasikan satu simpul dari graf dan </w:t>
-      </w:r>
-      <w:r>
-        <w:rPr>
-          <w:i/>
-        </w:rPr>
-        <w:t xml:space="preserve">interface </w:t>
-      </w:r>
-      <w:r>
-        <w:rPr>
-          <w:rFonts w:ascii="Courier New" w:hAnsi="Courier New" w:cs="Courier New"/>
-        </w:rPr>
-        <w:t>CDT</w:t>
-      </w:r>
-      <w:r>
-        <w:t xml:space="preserve"> digunakan untuk mengenali tipe data </w:t>
-      </w:r>
-      <w:r>
-        <w:rPr>
-          <w:i/>
-        </w:rPr>
-        <w:t>conceptual</w:t>
+          <w:i/>
+        </w:rPr>
+        <w:t>simulation</w:t>
+      </w:r>
+      <w:r>
+        <w:t xml:space="preserve"> ketika divisualisasikan menggunakan </w:t>
+      </w:r>
+      <w:r>
+        <w:rPr>
+          <w:i/>
+        </w:rPr>
+        <w:t>array</w:t>
       </w:r>
       <w:r>
         <w:t>.</w:t>
       </w:r>
-      <w:r>
-        <w:t xml:space="preserve"> Keempat </w:t>
-      </w:r>
-      <w:r>
-        <w:rPr>
-          <w:i/>
-        </w:rPr>
-        <w:t>interface</w:t>
-      </w:r>
-      <w:r>
-        <w:t xml:space="preserve"> tersebut sesuai dengan empat sub-</w:t>
-      </w:r>
-      <w:r>
-        <w:rPr>
-          <w:i/>
-        </w:rPr>
-        <w:t>class</w:t>
-      </w:r>
-      <w:r>
-        <w:t xml:space="preserve"> pada </w:t>
-      </w:r>
-      <w:r>
-        <w:rPr>
-          <w:rFonts w:ascii="Courier New" w:hAnsi="Courier New" w:cs="Courier New"/>
-        </w:rPr>
-        <w:t>VisualContainer</w:t>
-      </w:r>
-      <w:r>
-        <w:t xml:space="preserve"> yang ditunjukkan pada </w:t>
-      </w:r>
-      <w:r>
-        <w:fldChar w:fldCharType="begin"/>
-      </w:r>
-      <w:r>
-        <w:instrText xml:space="preserve"> REF _Ref466387718 \r \h </w:instrText>
-      </w:r>
-      <w:r>
-        <w:fldChar w:fldCharType="separate"/>
-      </w:r>
-      <w:r>
-        <w:t>Gambar II.10</w:t>
-      </w:r>
-      <w:r>
-        <w:fldChar w:fldCharType="end"/>
-      </w:r>
-      <w:r>
-        <w:t xml:space="preserve">. </w:t>
-      </w:r>
-      <w:r>
-        <w:rPr>
-          <w:i/>
-        </w:rPr>
-        <w:t>Matrix framework</w:t>
-      </w:r>
-      <w:r>
-        <w:t xml:space="preserve"> dapat mengenali sebuah objek dengan menerapkan satu atau lebih dari keempat </w:t>
-      </w:r>
-      <w:r>
-        <w:rPr>
-          <w:i/>
-        </w:rPr>
-        <w:t>interface</w:t>
-      </w:r>
-      <w:r>
-        <w:t xml:space="preserve"> tersebut dan mampu untuk memvisualisasikannya menggunakan </w:t>
-      </w:r>
-      <w:r>
-        <w:rPr>
-          <w:i/>
-        </w:rPr>
-        <w:t>layout</w:t>
-      </w:r>
-      <w:r>
-        <w:t xml:space="preserve"> tertentu. </w:t>
-      </w:r>
-      <w:r>
-        <w:rPr>
-          <w:i/>
-        </w:rPr>
-        <w:t>Interface</w:t>
-      </w:r>
-      <w:r>
-        <w:t xml:space="preserve"> </w:t>
-      </w:r>
-      <w:r>
-        <w:rPr>
-          <w:rFonts w:ascii="Courier New" w:hAnsi="Courier New" w:cs="Courier New"/>
-        </w:rPr>
-        <w:t>LinkedLis</w:t>
-      </w:r>
-      <w:r>
-        <w:rPr>
-          <w:rFonts w:ascii="Courier New" w:hAnsi="Courier New" w:cs="Courier New"/>
-        </w:rPr>
-        <w:t>t</w:t>
-      </w:r>
-      <w:r>
-        <w:t xml:space="preserve"> berisi beberapa metode untuk </w:t>
-      </w:r>
-      <w:r>
-        <w:rPr>
-          <w:i/>
-        </w:rPr>
-        <w:t>primitive</w:t>
-      </w:r>
-      <w:r>
-        <w:t xml:space="preserve"> </w:t>
-      </w:r>
-      <w:r>
-        <w:rPr>
-          <w:i/>
-        </w:rPr>
-        <w:t>simulation</w:t>
-      </w:r>
-      <w:r>
-        <w:t xml:space="preserve"> dalam struktur implementasi </w:t>
-      </w:r>
-      <w:r>
-        <w:rPr>
-          <w:i/>
-        </w:rPr>
-        <w:t>interface</w:t>
-      </w:r>
-      <w:r>
-        <w:t xml:space="preserve"> ini. </w:t>
-      </w:r>
-      <w:r>
-        <w:rPr>
-          <w:i/>
-        </w:rPr>
-        <w:t>Primitive</w:t>
-      </w:r>
-      <w:r>
-        <w:t xml:space="preserve"> </w:t>
-      </w:r>
-      <w:r>
-        <w:rPr>
-          <w:i/>
-        </w:rPr>
-        <w:t>simulation</w:t>
-      </w:r>
-      <w:r>
-        <w:t xml:space="preserve"> merupakan kemampuan untuk langsung mengubah variabel-variabel pada sebuah struktur data. Termasuk menambah, menghapus dan mengubah isi variabel.</w:t>
-      </w:r>
     </w:p>
     <w:p>
       <w:pPr>
@@ -20510,181 +20679,9 @@
     </w:p>
     <w:p>
       <w:pPr>
-        <w:ind w:left="567"/>
-      </w:pPr>
-      <w:r>
-        <w:rPr>
-          <w:i/>
-        </w:rPr>
-        <w:t>Interface</w:t>
-      </w:r>
-      <w:r>
-        <w:t xml:space="preserve"> </w:t>
-      </w:r>
-      <w:r>
-        <w:rPr>
-          <w:rFonts w:ascii="Courier New" w:hAnsi="Courier New" w:cs="Courier New"/>
-        </w:rPr>
-        <w:t>Tree</w:t>
-      </w:r>
-      <w:r>
-        <w:t xml:space="preserve"> dan </w:t>
-      </w:r>
-      <w:r>
-        <w:rPr>
-          <w:rFonts w:ascii="Courier New" w:hAnsi="Courier New" w:cs="Courier New"/>
-        </w:rPr>
-        <w:t>Graph</w:t>
-      </w:r>
-      <w:r>
-        <w:t xml:space="preserve"> berisi sub-</w:t>
-      </w:r>
-      <w:r>
-        <w:rPr>
-          <w:i/>
-        </w:rPr>
-        <w:t>interface</w:t>
-      </w:r>
-      <w:r>
-        <w:t xml:space="preserve"> yang memiliki fungsi untuk melengkapi metode yang dibutuhkan oleh </w:t>
-      </w:r>
-      <w:r>
-        <w:rPr>
-          <w:i/>
-        </w:rPr>
-        <w:t>primitive</w:t>
-      </w:r>
-      <w:r>
-        <w:t xml:space="preserve"> </w:t>
-      </w:r>
-      <w:r>
-        <w:rPr>
-          <w:i/>
-        </w:rPr>
-        <w:t>simulation</w:t>
-      </w:r>
-      <w:r>
-        <w:t xml:space="preserve">. </w:t>
-      </w:r>
-      <w:r>
-        <w:t xml:space="preserve">Untuk tipe data </w:t>
-      </w:r>
-      <w:r>
-        <w:rPr>
-          <w:i/>
-        </w:rPr>
-        <w:t>array</w:t>
-      </w:r>
-      <w:r>
-        <w:t xml:space="preserve">, </w:t>
-      </w:r>
-      <w:r>
-        <w:t xml:space="preserve">konsep </w:t>
-      </w:r>
-      <w:r>
-        <w:rPr>
-          <w:i/>
-        </w:rPr>
-        <w:t>primitive</w:t>
-      </w:r>
-      <w:r>
-        <w:t xml:space="preserve"> </w:t>
-      </w:r>
-      <w:r>
-        <w:rPr>
-          <w:i/>
-        </w:rPr>
-        <w:t>simulation</w:t>
-      </w:r>
-      <w:r>
-        <w:t xml:space="preserve"> tidak berguna, karena beberapa variabel seperti indeks dari </w:t>
-      </w:r>
-      <w:r>
-        <w:rPr>
-          <w:i/>
-        </w:rPr>
-        <w:t>array</w:t>
-      </w:r>
-      <w:r>
-        <w:t xml:space="preserve"> tidak dapat diubah. Hal ini harus dicatat, sehingga ketika sebuah struktur data diterapkan, </w:t>
-      </w:r>
-      <w:r>
-        <w:t xml:space="preserve">sebagai contoh, </w:t>
-      </w:r>
-      <w:r>
-        <w:rPr>
-          <w:i/>
-        </w:rPr>
-        <w:t>interface</w:t>
-      </w:r>
-      <w:r>
-        <w:t xml:space="preserve"> </w:t>
-      </w:r>
-      <w:r>
-        <w:rPr>
-          <w:rFonts w:ascii="Courier New" w:hAnsi="Courier New" w:cs="Courier New"/>
-        </w:rPr>
-        <w:t>Array</w:t>
-      </w:r>
-      <w:r>
-        <w:t xml:space="preserve"> dan </w:t>
-      </w:r>
-      <w:r>
-        <w:rPr>
-          <w:rFonts w:ascii="Courier New" w:hAnsi="Courier New" w:cs="Courier New"/>
-        </w:rPr>
-        <w:t>Tree</w:t>
-      </w:r>
-      <w:r>
-        <w:t xml:space="preserve"> (tidak termasuk </w:t>
-      </w:r>
-      <w:r>
-        <w:rPr>
-          <w:rFonts w:ascii="Courier New" w:hAnsi="Courier New" w:cs="Courier New"/>
-        </w:rPr>
-        <w:t>SimulationTree</w:t>
-      </w:r>
-      <w:r>
-        <w:t xml:space="preserve">, akan dijelaskan kemudian) hanya dapat dimanipulasi menggunakan </w:t>
-      </w:r>
-      <w:r>
-        <w:rPr>
-          <w:i/>
-        </w:rPr>
-        <w:t>primitive</w:t>
-      </w:r>
-      <w:r>
-        <w:t xml:space="preserve"> </w:t>
-      </w:r>
-      <w:r>
-        <w:rPr>
-          <w:i/>
-        </w:rPr>
-        <w:t>simulation</w:t>
-      </w:r>
-      <w:r>
-        <w:t xml:space="preserve"> ketika divisualisasikan menggunakan </w:t>
-      </w:r>
-      <w:r>
-        <w:rPr>
-          <w:i/>
-        </w:rPr>
-        <w:t>array</w:t>
-      </w:r>
-      <w:r>
-        <w:t>.</w:t>
-      </w:r>
-    </w:p>
-    <w:p>
-      <w:pPr>
-        <w:ind w:left="567"/>
-      </w:pPr>
-    </w:p>
-    <w:p>
-      <w:pPr>
         <w:pStyle w:val="Heading3"/>
       </w:pPr>
-      <w:bookmarkStart w:id="68" w:name="_Toc485359588"/>
+      <w:bookmarkStart w:id="67" w:name="_Toc485359588"/>
       <w:r>
         <w:lastRenderedPageBreak/>
         <w:t>II.7</w:t>
@@ -20692,7 +20689,7 @@
       <w:r>
         <w:t>.3 Konstruksi Visual</w:t>
       </w:r>
-      <w:bookmarkEnd w:id="68"/>
+      <w:bookmarkEnd w:id="67"/>
     </w:p>
     <w:p>
       <w:pPr>
@@ -20843,7 +20840,7 @@
       <w:pPr>
         <w:jc w:val="center"/>
       </w:pPr>
-      <w:bookmarkStart w:id="69" w:name="_Toc485359640"/>
+      <w:bookmarkStart w:id="68" w:name="_Toc485359640"/>
       <w:r>
         <w:rPr>
           <w:noProof/>
@@ -20884,7 +20881,7 @@
           </wp:inline>
         </w:drawing>
       </w:r>
-      <w:bookmarkEnd w:id="69"/>
+      <w:bookmarkEnd w:id="68"/>
     </w:p>
     <w:p>
       <w:pPr>
@@ -20896,9 +20893,9 @@
         <w:spacing w:line="360" w:lineRule="auto"/>
         <w:ind w:left="1560" w:hanging="708"/>
       </w:pPr>
-      <w:bookmarkStart w:id="70" w:name="_Toc485359641"/>
-      <w:bookmarkStart w:id="71" w:name="_Toc485359917"/>
-      <w:bookmarkStart w:id="72" w:name="_Ref466388938"/>
+      <w:bookmarkStart w:id="69" w:name="_Toc485359641"/>
+      <w:bookmarkStart w:id="70" w:name="_Toc485359917"/>
+      <w:bookmarkStart w:id="71" w:name="_Ref466388938"/>
       <w:r>
         <w:t xml:space="preserve">Proses </w:t>
       </w:r>
@@ -20929,26 +20926,26 @@
         </w:rPr>
         <w:t>., 2004)</w:t>
       </w:r>
+      <w:bookmarkEnd w:id="69"/>
       <w:bookmarkEnd w:id="70"/>
+      <w:r>
+        <w:fldChar w:fldCharType="end"/>
+      </w:r>
       <w:bookmarkEnd w:id="71"/>
-      <w:r>
-        <w:fldChar w:fldCharType="end"/>
+    </w:p>
+    <w:p/>
+    <w:p>
+      <w:pPr>
+        <w:pStyle w:val="Heading3"/>
+      </w:pPr>
+      <w:bookmarkStart w:id="72" w:name="_Toc485359589"/>
+      <w:r>
+        <w:t>II.7</w:t>
+      </w:r>
+      <w:r>
+        <w:t>.4 Animasi</w:t>
       </w:r>
       <w:bookmarkEnd w:id="72"/>
-    </w:p>
-    <w:p/>
-    <w:p>
-      <w:pPr>
-        <w:pStyle w:val="Heading3"/>
-      </w:pPr>
-      <w:bookmarkStart w:id="73" w:name="_Toc485359589"/>
-      <w:r>
-        <w:t>II.7</w:t>
-      </w:r>
-      <w:r>
-        <w:t>.4 Animasi</w:t>
-      </w:r>
-      <w:bookmarkEnd w:id="73"/>
     </w:p>
     <w:p>
       <w:pPr>
@@ -21149,7 +21146,7 @@
       <w:pPr>
         <w:pStyle w:val="Heading3"/>
       </w:pPr>
-      <w:bookmarkStart w:id="74" w:name="_Toc485359590"/>
+      <w:bookmarkStart w:id="73" w:name="_Toc485359590"/>
       <w:r>
         <w:t>I</w:t>
       </w:r>
@@ -21159,6 +21156,101 @@
       <w:r>
         <w:t>.5 Simulasi</w:t>
       </w:r>
+      <w:bookmarkEnd w:id="73"/>
+    </w:p>
+    <w:p>
+      <w:pPr>
+        <w:ind w:left="567"/>
+      </w:pPr>
+      <w:r>
+        <w:t xml:space="preserve">Setiap operasi simulasi yang dilakukan oleh pengguna untuk menginterpretasikan sebuah visualisasi </w:t>
+      </w:r>
+      <w:r>
+        <w:t xml:space="preserve">dilakukan melalui </w:t>
+      </w:r>
+      <w:r>
+        <w:rPr>
+          <w:rFonts w:ascii="Courier New" w:hAnsi="Courier New" w:cs="Courier New"/>
+        </w:rPr>
+        <w:t>VisualType</w:t>
+      </w:r>
+      <w:r>
+        <w:t xml:space="preserve"> (lihat Gambar II.2). Dari </w:t>
+      </w:r>
+      <w:r>
+        <w:rPr>
+          <w:rFonts w:ascii="Courier New" w:hAnsi="Courier New" w:cs="Courier New"/>
+        </w:rPr>
+        <w:t>VisualType</w:t>
+      </w:r>
+      <w:r>
+        <w:t xml:space="preserve"> ditentukan bentuk mana yang cocok dengan struktur data yang akan direpresentasikan. Kemudian akan memanggil salah satu sub metode yang berada dibawahnya. </w:t>
+      </w:r>
+      <w:r>
+        <w:t xml:space="preserve">Setelah sub metode tersebut cocok dan sukses untuk representasi struktur data, </w:t>
+      </w:r>
+      <w:r>
+        <w:rPr>
+          <w:rFonts w:ascii="Courier New" w:hAnsi="Courier New" w:cs="Courier New"/>
+        </w:rPr>
+        <w:t>VisualType</w:t>
+      </w:r>
+      <w:r>
+        <w:t xml:space="preserve"> akan ditandai sebagai </w:t>
+      </w:r>
+      <w:r>
+        <w:rPr>
+          <w:i/>
+        </w:rPr>
+        <w:t>class</w:t>
+      </w:r>
+      <w:r>
+        <w:t xml:space="preserve"> yang </w:t>
+      </w:r>
+      <w:r>
+        <w:rPr>
+          <w:i/>
+        </w:rPr>
+        <w:t>invalid</w:t>
+      </w:r>
+      <w:r>
+        <w:t xml:space="preserve">. Sistem akan mengabaikan </w:t>
+      </w:r>
+      <w:r>
+        <w:rPr>
+          <w:rFonts w:ascii="Courier New" w:hAnsi="Courier New" w:cs="Courier New"/>
+        </w:rPr>
+        <w:t>VisualType</w:t>
+      </w:r>
+      <w:r>
+        <w:t xml:space="preserve"> dan dilanjutkan proses ke sub metode terkait untuk dilakukan </w:t>
+      </w:r>
+      <w:r>
+        <w:rPr>
+          <w:i/>
+        </w:rPr>
+        <w:t>lay out</w:t>
+      </w:r>
+      <w:r>
+        <w:t xml:space="preserve"> dan merender ulang visual struktur datanya.</w:t>
+      </w:r>
+    </w:p>
+    <w:p>
+      <w:pPr>
+        <w:ind w:left="567"/>
+      </w:pPr>
+    </w:p>
+    <w:p>
+      <w:pPr>
+        <w:pStyle w:val="Heading3"/>
+      </w:pPr>
+      <w:bookmarkStart w:id="74" w:name="_Toc485359591"/>
+      <w:r>
+        <w:t>II.7</w:t>
+      </w:r>
+      <w:r>
+        <w:t>.6 Tampilan Antarmuka Pengguna</w:t>
+      </w:r>
       <w:bookmarkEnd w:id="74"/>
     </w:p>
     <w:p>
@@ -21166,76 +21258,34 @@
         <w:ind w:left="567"/>
       </w:pPr>
       <w:r>
-        <w:t xml:space="preserve">Setiap operasi simulasi yang dilakukan oleh pengguna untuk menginterpretasikan sebuah visualisasi </w:t>
-      </w:r>
-      <w:r>
-        <w:t xml:space="preserve">dilakukan melalui </w:t>
+        <w:rPr>
+          <w:i/>
+        </w:rPr>
+        <w:t>Graphical user interface (GUI)</w:t>
+      </w:r>
+      <w:r>
+        <w:t xml:space="preserve"> atau tampilan antarmuka pengguna merupakan bagian utama aplikasi untuk interaksi antara sistem dan pengguna menggunakan </w:t>
+      </w:r>
+      <w:r>
+        <w:rPr>
+          <w:i/>
+        </w:rPr>
+        <w:t>Matrix framework</w:t>
+      </w:r>
+      <w:r>
+        <w:t xml:space="preserve">. GUI berisi beberapa bagian </w:t>
       </w:r>
       <w:r>
         <w:rPr>
           <w:rFonts w:ascii="Courier New" w:hAnsi="Courier New" w:cs="Courier New"/>
         </w:rPr>
-        <w:t>VisualType</w:t>
-      </w:r>
-      <w:r>
-        <w:t xml:space="preserve"> (lihat Gambar II.2). Dari </w:t>
-      </w:r>
-      <w:r>
-        <w:rPr>
-          <w:rFonts w:ascii="Courier New" w:hAnsi="Courier New" w:cs="Courier New"/>
-        </w:rPr>
-        <w:t>VisualType</w:t>
-      </w:r>
-      <w:r>
-        <w:t xml:space="preserve"> ditentukan bentuk mana yang cocok dengan struktur data yang akan direpresentasikan. Kemudian akan memanggil salah satu sub metode yang berada dibawahnya. </w:t>
-      </w:r>
-      <w:r>
-        <w:t xml:space="preserve">Setelah sub metode tersebut cocok dan sukses untuk representasi struktur data, </w:t>
-      </w:r>
-      <w:r>
-        <w:rPr>
-          <w:rFonts w:ascii="Courier New" w:hAnsi="Courier New" w:cs="Courier New"/>
-        </w:rPr>
-        <w:t>VisualType</w:t>
-      </w:r>
-      <w:r>
-        <w:t xml:space="preserve"> akan ditandai sebagai </w:t>
-      </w:r>
-      <w:r>
-        <w:rPr>
-          <w:i/>
-        </w:rPr>
-        <w:t>class</w:t>
-      </w:r>
-      <w:r>
-        <w:t xml:space="preserve"> yang </w:t>
-      </w:r>
-      <w:r>
-        <w:rPr>
-          <w:i/>
-        </w:rPr>
-        <w:t>invalid</w:t>
-      </w:r>
-      <w:r>
-        <w:t xml:space="preserve">. Sistem akan mengabaikan </w:t>
-      </w:r>
-      <w:r>
-        <w:rPr>
-          <w:rFonts w:ascii="Courier New" w:hAnsi="Courier New" w:cs="Courier New"/>
-        </w:rPr>
-        <w:t>VisualType</w:t>
-      </w:r>
-      <w:r>
-        <w:t xml:space="preserve"> dan dilanjutkan proses ke sub metode terkait untuk dilakukan </w:t>
-      </w:r>
-      <w:r>
-        <w:rPr>
-          <w:i/>
-        </w:rPr>
-        <w:t>lay out</w:t>
-      </w:r>
-      <w:r>
-        <w:t xml:space="preserve"> dan merender ulang visual struktur datanya.</w:t>
+        <w:t>Panel</w:t>
+      </w:r>
+      <w:r>
+        <w:t xml:space="preserve"> yang berkaitan dengan fitur visualisasi st</w:t>
+      </w:r>
+      <w:r>
+        <w:t>ruktur data atau komponen lain.</w:t>
       </w:r>
     </w:p>
     <w:p>
@@ -21245,72 +21295,19 @@
     </w:p>
     <w:p>
       <w:pPr>
-        <w:pStyle w:val="Heading3"/>
-      </w:pPr>
-      <w:bookmarkStart w:id="75" w:name="_Toc485359591"/>
-      <w:r>
-        <w:t>II.7</w:t>
-      </w:r>
-      <w:r>
-        <w:t>.6 Tampilan Antarmuka Pengguna</w:t>
+        <w:pStyle w:val="Heading2"/>
+      </w:pPr>
+      <w:bookmarkStart w:id="75" w:name="_Toc485359592"/>
+      <w:r>
+        <w:t>II.8</w:t>
+      </w:r>
+      <w:r>
+        <w:t xml:space="preserve"> Kesimpulan Awal Berdasarkan Studi Literatur</w:t>
+      </w:r>
+      <w:r>
+        <w:t xml:space="preserve"> dan Eksplorasi</w:t>
       </w:r>
       <w:bookmarkEnd w:id="75"/>
-    </w:p>
-    <w:p>
-      <w:pPr>
-        <w:ind w:left="567"/>
-      </w:pPr>
-      <w:r>
-        <w:rPr>
-          <w:i/>
-        </w:rPr>
-        <w:t>Graphical user interface (GUI)</w:t>
-      </w:r>
-      <w:r>
-        <w:t xml:space="preserve"> atau tampilan antarmuka pengguna merupakan bagian utama aplikasi untuk interaksi antara sistem dan pengguna menggunakan </w:t>
-      </w:r>
-      <w:r>
-        <w:rPr>
-          <w:i/>
-        </w:rPr>
-        <w:t>Matrix framework</w:t>
-      </w:r>
-      <w:r>
-        <w:t xml:space="preserve">. GUI berisi beberapa bagian </w:t>
-      </w:r>
-      <w:r>
-        <w:rPr>
-          <w:rFonts w:ascii="Courier New" w:hAnsi="Courier New" w:cs="Courier New"/>
-        </w:rPr>
-        <w:t>Panel</w:t>
-      </w:r>
-      <w:r>
-        <w:t xml:space="preserve"> yang berkaitan dengan fitur visualisasi st</w:t>
-      </w:r>
-      <w:r>
-        <w:t>ruktur data atau komponen lain.</w:t>
-      </w:r>
-    </w:p>
-    <w:p>
-      <w:pPr>
-        <w:ind w:left="567"/>
-      </w:pPr>
-    </w:p>
-    <w:p>
-      <w:pPr>
-        <w:pStyle w:val="Heading2"/>
-      </w:pPr>
-      <w:bookmarkStart w:id="76" w:name="_Toc485359592"/>
-      <w:r>
-        <w:t>II.8</w:t>
-      </w:r>
-      <w:r>
-        <w:t xml:space="preserve"> Kesimpulan Awal Berdasarkan Studi Literatur</w:t>
-      </w:r>
-      <w:r>
-        <w:t xml:space="preserve"> dan Eksplorasi</w:t>
-      </w:r>
-      <w:bookmarkEnd w:id="76"/>
     </w:p>
     <w:p>
       <w:r>
@@ -21431,7 +21428,7 @@
       <w:pPr>
         <w:pStyle w:val="Heading1"/>
       </w:pPr>
-      <w:bookmarkStart w:id="77" w:name="_Toc485359593"/>
+      <w:bookmarkStart w:id="76" w:name="_Toc485359593"/>
       <w:r>
         <w:lastRenderedPageBreak/>
         <w:t>Bab III Analisis</w:t>
@@ -21439,75 +21436,75 @@
       <w:r>
         <w:t xml:space="preserve"> Masalah</w:t>
       </w:r>
+      <w:bookmarkEnd w:id="76"/>
+    </w:p>
+    <w:p/>
+    <w:p>
+      <w:r>
+        <w:t xml:space="preserve">Bab ini </w:t>
+      </w:r>
+      <w:r>
+        <w:t xml:space="preserve">menganalisis </w:t>
+      </w:r>
+      <w:r>
+        <w:t>kakas</w:t>
+      </w:r>
+      <w:r>
+        <w:t xml:space="preserve"> VP yang</w:t>
+      </w:r>
+      <w:r>
+        <w:t xml:space="preserve"> </w:t>
+      </w:r>
+      <w:r>
+        <w:t xml:space="preserve">sedang </w:t>
+      </w:r>
+      <w:r>
+        <w:t>dikembangkan kemudian di</w:t>
+      </w:r>
+      <w:r>
+        <w:t xml:space="preserve">uraikan rumusan metode atau </w:t>
+      </w:r>
+      <w:r>
+        <w:t>skema</w:t>
+      </w:r>
+      <w:r>
+        <w:t xml:space="preserve"> yang diperlukan untuk menerjemahkan kode program menjadi visual graf. Selanjutnya dilakukan penentuan ruang lingkup </w:t>
+      </w:r>
+      <w:r>
+        <w:t xml:space="preserve">pengembangan </w:t>
+      </w:r>
+      <w:r>
+        <w:t>kakas</w:t>
+      </w:r>
+      <w:r>
+        <w:t xml:space="preserve"> </w:t>
+      </w:r>
+      <w:r>
+        <w:t>terhadap proses visualisasi graf.</w:t>
+      </w:r>
+    </w:p>
+    <w:p/>
+    <w:p>
+      <w:pPr>
+        <w:pStyle w:val="Heading2"/>
+      </w:pPr>
+      <w:bookmarkStart w:id="77" w:name="_Toc485359600"/>
+      <w:r>
+        <w:t>III.</w:t>
+      </w:r>
+      <w:r>
+        <w:t>1</w:t>
+      </w:r>
+      <w:r>
+        <w:t xml:space="preserve"> </w:t>
+      </w:r>
+      <w:r>
+        <w:t>Analisis</w:t>
+      </w:r>
+      <w:r>
+        <w:t xml:space="preserve"> Masalah </w:t>
+      </w:r>
       <w:bookmarkEnd w:id="77"/>
-    </w:p>
-    <w:p/>
-    <w:p>
-      <w:r>
-        <w:t xml:space="preserve">Bab ini </w:t>
-      </w:r>
-      <w:r>
-        <w:t xml:space="preserve">menganalisis </w:t>
-      </w:r>
-      <w:r>
-        <w:t>kakas</w:t>
-      </w:r>
-      <w:r>
-        <w:t xml:space="preserve"> VP yang</w:t>
-      </w:r>
-      <w:r>
-        <w:t xml:space="preserve"> </w:t>
-      </w:r>
-      <w:r>
-        <w:t xml:space="preserve">sedang </w:t>
-      </w:r>
-      <w:r>
-        <w:t>dikembangkan kemudian di</w:t>
-      </w:r>
-      <w:r>
-        <w:t xml:space="preserve">uraikan rumusan metode atau </w:t>
-      </w:r>
-      <w:r>
-        <w:t>skema</w:t>
-      </w:r>
-      <w:r>
-        <w:t xml:space="preserve"> yang diperlukan untuk menerjemahkan kode program menjadi visual graf. Selanjutnya dilakukan penentuan ruang lingkup </w:t>
-      </w:r>
-      <w:r>
-        <w:t xml:space="preserve">pengembangan </w:t>
-      </w:r>
-      <w:r>
-        <w:t>kakas</w:t>
-      </w:r>
-      <w:r>
-        <w:t xml:space="preserve"> </w:t>
-      </w:r>
-      <w:r>
-        <w:t>terhadap proses visualisasi graf.</w:t>
-      </w:r>
-    </w:p>
-    <w:p/>
-    <w:p>
-      <w:pPr>
-        <w:pStyle w:val="Heading2"/>
-      </w:pPr>
-      <w:bookmarkStart w:id="78" w:name="_Toc485359600"/>
-      <w:r>
-        <w:t>III.</w:t>
-      </w:r>
-      <w:r>
-        <w:t>1</w:t>
-      </w:r>
-      <w:r>
-        <w:t xml:space="preserve"> </w:t>
-      </w:r>
-      <w:r>
-        <w:t>Analisis</w:t>
-      </w:r>
-      <w:r>
-        <w:t xml:space="preserve"> Masalah </w:t>
-      </w:r>
-      <w:bookmarkEnd w:id="78"/>
       <w:r>
         <w:t>dan Peluang Pemecahan</w:t>
       </w:r>
@@ -21670,13 +21667,13 @@
         </w:numPr>
         <w:ind w:left="1134"/>
       </w:pPr>
-      <w:bookmarkStart w:id="79" w:name="_Ref485306407"/>
-      <w:bookmarkStart w:id="80" w:name="_Toc485360099"/>
+      <w:bookmarkStart w:id="78" w:name="_Ref485306407"/>
+      <w:bookmarkStart w:id="79" w:name="_Toc485360099"/>
       <w:r>
         <w:t>Hasil Analisis dan Peluang Pemecahan Masalah</w:t>
       </w:r>
+      <w:bookmarkEnd w:id="78"/>
       <w:bookmarkEnd w:id="79"/>
-      <w:bookmarkEnd w:id="80"/>
     </w:p>
     <w:tbl>
       <w:tblPr>
@@ -22206,7 +22203,7 @@
       <w:pPr>
         <w:pStyle w:val="Heading2"/>
       </w:pPr>
-      <w:bookmarkStart w:id="81" w:name="_Toc485359602"/>
+      <w:bookmarkStart w:id="80" w:name="_Toc485359602"/>
       <w:r>
         <w:t>III.</w:t>
       </w:r>
@@ -22222,49 +22219,146 @@
       <w:r>
         <w:t>Kakas</w:t>
       </w:r>
+      <w:bookmarkEnd w:id="80"/>
+    </w:p>
+    <w:p/>
+    <w:p>
+      <w:pPr>
+        <w:pStyle w:val="Heading2"/>
+      </w:pPr>
+      <w:bookmarkStart w:id="81" w:name="_Toc485359603"/>
+      <w:r>
+        <w:t xml:space="preserve">III.3 </w:t>
+      </w:r>
+      <w:r>
+        <w:t xml:space="preserve">Perumusan Skema </w:t>
+      </w:r>
+      <w:r>
+        <w:t xml:space="preserve">Visual </w:t>
+      </w:r>
+      <w:r>
+        <w:t>Graf</w:t>
+      </w:r>
       <w:bookmarkEnd w:id="81"/>
     </w:p>
     <w:p/>
     <w:p>
       <w:pPr>
+        <w:pStyle w:val="Heading3"/>
+      </w:pPr>
+      <w:r>
+        <w:tab/>
+      </w:r>
+      <w:bookmarkStart w:id="82" w:name="_Toc485359604"/>
+      <w:r>
+        <w:t>III.3</w:t>
+      </w:r>
+      <w:r>
+        <w:t xml:space="preserve">.1 Menggunakan </w:t>
+      </w:r>
+      <w:bookmarkEnd w:id="82"/>
+      <w:r>
+        <w:rPr>
+          <w:i/>
+        </w:rPr>
+        <w:t>Template</w:t>
+      </w:r>
+    </w:p>
+    <w:p/>
+    <w:p>
+      <w:pPr>
+        <w:pStyle w:val="Heading3"/>
+      </w:pPr>
+      <w:r>
+        <w:tab/>
+      </w:r>
+      <w:bookmarkStart w:id="83" w:name="_Toc485359605"/>
+      <w:r>
+        <w:t>III.3</w:t>
+      </w:r>
+      <w:r>
+        <w:t xml:space="preserve">.2 </w:t>
+      </w:r>
+      <w:bookmarkEnd w:id="83"/>
+      <w:r>
+        <w:t xml:space="preserve">Perbaikan </w:t>
+      </w:r>
+      <w:r>
+        <w:rPr>
+          <w:i/>
+        </w:rPr>
+        <w:t>Execution Trace Format</w:t>
+      </w:r>
+    </w:p>
+    <w:p/>
+    <w:p>
+      <w:pPr>
         <w:pStyle w:val="Heading2"/>
       </w:pPr>
-      <w:bookmarkStart w:id="82" w:name="_Toc485359603"/>
-      <w:r>
-        <w:t xml:space="preserve">III.3 </w:t>
-      </w:r>
-      <w:r>
-        <w:t xml:space="preserve">Perumusan Skema </w:t>
-      </w:r>
-      <w:r>
-        <w:t xml:space="preserve">Visual </w:t>
-      </w:r>
-      <w:r>
-        <w:t>Graf</w:t>
-      </w:r>
-      <w:bookmarkEnd w:id="82"/>
+      <w:bookmarkStart w:id="84" w:name="_Toc485359606"/>
+      <w:r>
+        <w:t xml:space="preserve">III.4 Penunjang Pengembangan </w:t>
+      </w:r>
+      <w:r>
+        <w:t>Kakas</w:t>
+      </w:r>
+      <w:bookmarkEnd w:id="84"/>
+    </w:p>
+    <w:p>
+      <w:r>
+        <w:t xml:space="preserve">Untuk menunjang pengembangan </w:t>
+      </w:r>
+      <w:r>
+        <w:t>kakas</w:t>
+      </w:r>
+      <w:r>
+        <w:t xml:space="preserve"> diperlukan seperangkat kebutuhan yang harus dipenuhi, baik dari sisi perangkat lunak yang mutakhir maupun perangkat ke</w:t>
+      </w:r>
+      <w:r>
+        <w:t>rasnya. Subbab berikut akan mem</w:t>
+      </w:r>
+      <w:r>
+        <w:t>erinci spesifikasi kebutuhan sistem.</w:t>
+      </w:r>
     </w:p>
     <w:p/>
     <w:p>
       <w:pPr>
         <w:pStyle w:val="Heading3"/>
       </w:pPr>
-      <w:r>
-        <w:tab/>
-      </w:r>
-      <w:bookmarkStart w:id="83" w:name="_Toc485359604"/>
-      <w:r>
-        <w:t>III.3</w:t>
-      </w:r>
-      <w:r>
-        <w:t xml:space="preserve">.1 Menggunakan </w:t>
-      </w:r>
-      <w:bookmarkEnd w:id="83"/>
-      <w:r>
-        <w:rPr>
-          <w:i/>
-        </w:rPr>
-        <w:t>Template</w:t>
+      <w:bookmarkStart w:id="85" w:name="_Toc485359607"/>
+      <w:r>
+        <w:t>III.4.1 Kebutuhan Perangkat Lunak</w:t>
+      </w:r>
+      <w:bookmarkEnd w:id="85"/>
+    </w:p>
+    <w:p>
+      <w:pPr>
+        <w:ind w:left="567"/>
+      </w:pPr>
+      <w:r>
+        <w:rPr>
+          <w:i/>
+        </w:rPr>
+        <w:t>Typescript</w:t>
+      </w:r>
+      <w:r>
+        <w:t xml:space="preserve"> merupakan bahasa pemrograman yang cocok untuk pengembangan </w:t>
+      </w:r>
+      <w:r>
+        <w:t>kakas</w:t>
+      </w:r>
+      <w:r>
+        <w:t xml:space="preserve"> ini. Bahasa ini dibuat oleh Microsoft pada tahun 2012 untuk menunjang pengembangan aplikasi berbasis web </w:t>
+      </w:r>
+      <w:r>
+        <w:rPr>
+          <w:i/>
+        </w:rPr>
+        <w:t>JavaScript</w:t>
+      </w:r>
+      <w:r>
+        <w:t>.</w:t>
       </w:r>
     </w:p>
     <w:p/>
@@ -22272,66 +22366,9 @@
       <w:pPr>
         <w:pStyle w:val="Heading3"/>
       </w:pPr>
-      <w:r>
-        <w:tab/>
-      </w:r>
-      <w:bookmarkStart w:id="84" w:name="_Toc485359605"/>
-      <w:r>
-        <w:t>III.3</w:t>
-      </w:r>
-      <w:r>
-        <w:t xml:space="preserve">.2 </w:t>
-      </w:r>
-      <w:bookmarkEnd w:id="84"/>
-      <w:r>
-        <w:t xml:space="preserve">Perbaikan </w:t>
-      </w:r>
-      <w:r>
-        <w:rPr>
-          <w:i/>
-        </w:rPr>
-        <w:t>Execution Trace Format</w:t>
-      </w:r>
-    </w:p>
-    <w:p/>
-    <w:p>
-      <w:pPr>
-        <w:pStyle w:val="Heading2"/>
-      </w:pPr>
-      <w:bookmarkStart w:id="85" w:name="_Toc485359606"/>
-      <w:r>
-        <w:t xml:space="preserve">III.4 Penunjang Pengembangan </w:t>
-      </w:r>
-      <w:r>
-        <w:t>Kakas</w:t>
-      </w:r>
-      <w:bookmarkEnd w:id="85"/>
-    </w:p>
-    <w:p>
-      <w:r>
-        <w:t xml:space="preserve">Untuk menunjang pengembangan </w:t>
-      </w:r>
-      <w:r>
-        <w:t>kakas</w:t>
-      </w:r>
-      <w:r>
-        <w:t xml:space="preserve"> diperlukan seperangkat kebutuhan yang harus dipenuhi, baik dari sisi perangkat lunak yang mutakhir maupun perangkat ke</w:t>
-      </w:r>
-      <w:r>
-        <w:t>rasnya. Subbab berikut akan mem</w:t>
-      </w:r>
-      <w:r>
-        <w:t>erinci spesifikasi kebutuhan sistem.</w:t>
-      </w:r>
-    </w:p>
-    <w:p/>
-    <w:p>
-      <w:pPr>
-        <w:pStyle w:val="Heading3"/>
-      </w:pPr>
-      <w:bookmarkStart w:id="86" w:name="_Toc485359607"/>
-      <w:r>
-        <w:t>III.4.1 Kebutuhan Perangkat Lunak</w:t>
+      <w:bookmarkStart w:id="86" w:name="_Toc485359608"/>
+      <w:r>
+        <w:t>III.4.2 Kebutuhan Perangkat Keras</w:t>
       </w:r>
       <w:bookmarkEnd w:id="86"/>
     </w:p>
@@ -22339,46 +22376,6 @@
       <w:pPr>
         <w:ind w:left="567"/>
       </w:pPr>
-      <w:r>
-        <w:rPr>
-          <w:i/>
-        </w:rPr>
-        <w:t>Typescript</w:t>
-      </w:r>
-      <w:r>
-        <w:t xml:space="preserve"> merupakan bahasa pemrograman yang cocok untuk pengembangan </w:t>
-      </w:r>
-      <w:r>
-        <w:t>kakas</w:t>
-      </w:r>
-      <w:r>
-        <w:t xml:space="preserve"> ini. Bahasa ini dibuat oleh Microsoft pada tahun 2012 untuk menunjang pengembangan aplikasi berbasis web </w:t>
-      </w:r>
-      <w:r>
-        <w:rPr>
-          <w:i/>
-        </w:rPr>
-        <w:t>JavaScript</w:t>
-      </w:r>
-      <w:r>
-        <w:t>.</w:t>
-      </w:r>
-    </w:p>
-    <w:p/>
-    <w:p>
-      <w:pPr>
-        <w:pStyle w:val="Heading3"/>
-      </w:pPr>
-      <w:bookmarkStart w:id="87" w:name="_Toc485359608"/>
-      <w:r>
-        <w:t>III.4.2 Kebutuhan Perangkat Keras</w:t>
-      </w:r>
-      <w:bookmarkEnd w:id="87"/>
-    </w:p>
-    <w:p>
-      <w:pPr>
-        <w:ind w:left="567"/>
-      </w:pPr>
     </w:p>
     <w:p>
       <w:r>
@@ -22389,65 +22386,65 @@
       <w:pPr>
         <w:pStyle w:val="Heading1"/>
       </w:pPr>
-      <w:bookmarkStart w:id="88" w:name="_Toc485359609"/>
+      <w:bookmarkStart w:id="87" w:name="_Toc485359609"/>
       <w:r>
         <w:lastRenderedPageBreak/>
         <w:t>Bab IV Pe</w:t>
       </w:r>
+      <w:bookmarkEnd w:id="87"/>
+      <w:r>
+        <w:t>mbangunan Perangkat Lunak</w:t>
+      </w:r>
+    </w:p>
+    <w:p/>
+    <w:p>
+      <w:r>
+        <w:t xml:space="preserve">Bab ini menjelaskan proses pengembangan </w:t>
+      </w:r>
+      <w:r>
+        <w:t>kakas</w:t>
+      </w:r>
+      <w:r>
+        <w:t xml:space="preserve"> yang terdiri dari perbaikan arsitektur, pe</w:t>
+      </w:r>
+      <w:r>
+        <w:t>rbaikan</w:t>
+      </w:r>
+      <w:r>
+        <w:t xml:space="preserve"> format </w:t>
+      </w:r>
+      <w:r>
+        <w:rPr>
+          <w:i/>
+        </w:rPr>
+        <w:t>trace</w:t>
+      </w:r>
+      <w:r>
+        <w:t xml:space="preserve"> ekse</w:t>
+      </w:r>
+      <w:r>
+        <w:t xml:space="preserve">kusi dan pola desain untuk pengembangan lebih lanjut. Salah satu tujuan pengembangan </w:t>
+      </w:r>
+      <w:r>
+        <w:t>kakas</w:t>
+      </w:r>
+      <w:r>
+        <w:t xml:space="preserve"> ini selain untuk dukungan visualisasi graf adalah dapat dikembangkan dengan modularisasi. Bersifat modular akan bermanfaat untuk penelitian dan penambahan fitur-fitur selanjutnya.</w:t>
+      </w:r>
+    </w:p>
+    <w:p/>
+    <w:p>
+      <w:pPr>
+        <w:pStyle w:val="Heading2"/>
+      </w:pPr>
+      <w:bookmarkStart w:id="88" w:name="_Toc485359610"/>
+      <w:r>
+        <w:t xml:space="preserve">IV.1 Perbaikan Arsitektur </w:t>
+      </w:r>
+      <w:r>
+        <w:t>Kakas</w:t>
+      </w:r>
       <w:bookmarkEnd w:id="88"/>
-      <w:r>
-        <w:t>mbangunan Perangkat Lunak</w:t>
-      </w:r>
-    </w:p>
-    <w:p/>
-    <w:p>
-      <w:r>
-        <w:t xml:space="preserve">Bab ini menjelaskan proses pengembangan </w:t>
-      </w:r>
-      <w:r>
-        <w:t>kakas</w:t>
-      </w:r>
-      <w:r>
-        <w:t xml:space="preserve"> yang terdiri dari perbaikan arsitektur, pe</w:t>
-      </w:r>
-      <w:r>
-        <w:t>rbaikan</w:t>
-      </w:r>
-      <w:r>
-        <w:t xml:space="preserve"> format </w:t>
-      </w:r>
-      <w:r>
-        <w:rPr>
-          <w:i/>
-        </w:rPr>
-        <w:t>trace</w:t>
-      </w:r>
-      <w:r>
-        <w:t xml:space="preserve"> ekse</w:t>
-      </w:r>
-      <w:r>
-        <w:t xml:space="preserve">kusi dan pola desain untuk pengembangan lebih lanjut. Salah satu tujuan pengembangan </w:t>
-      </w:r>
-      <w:r>
-        <w:t>kakas</w:t>
-      </w:r>
-      <w:r>
-        <w:t xml:space="preserve"> ini selain untuk dukungan visualisasi graf adalah dapat dikembangkan dengan modularisasi. Bersifat modular akan bermanfaat untuk penelitian dan penambahan fitur-fitur selanjutnya.</w:t>
-      </w:r>
-    </w:p>
-    <w:p/>
-    <w:p>
-      <w:pPr>
-        <w:pStyle w:val="Heading2"/>
-      </w:pPr>
-      <w:bookmarkStart w:id="89" w:name="_Toc485359610"/>
-      <w:r>
-        <w:t xml:space="preserve">IV.1 Perbaikan Arsitektur </w:t>
-      </w:r>
-      <w:r>
-        <w:t>Kakas</w:t>
-      </w:r>
-      <w:bookmarkEnd w:id="89"/>
     </w:p>
     <w:p/>
     <w:p>
@@ -22518,8 +22515,8 @@
         </w:numPr>
         <w:ind w:left="1134"/>
       </w:pPr>
-      <w:bookmarkStart w:id="90" w:name="_Toc485359651"/>
-      <w:bookmarkStart w:id="91" w:name="_Toc485359925"/>
+      <w:bookmarkStart w:id="89" w:name="_Toc485359651"/>
+      <w:bookmarkStart w:id="90" w:name="_Toc485359925"/>
       <w:r>
         <w:t>Perbaikan Arsitektur</w:t>
       </w:r>
@@ -22538,8 +22535,8 @@
       <w:r>
         <w:t xml:space="preserve"> OPT</w:t>
       </w:r>
+      <w:bookmarkEnd w:id="89"/>
       <w:bookmarkEnd w:id="90"/>
-      <w:bookmarkEnd w:id="91"/>
     </w:p>
     <w:p/>
     <w:p/>
@@ -22547,37 +22544,44 @@
       <w:pPr>
         <w:pStyle w:val="Heading2"/>
       </w:pPr>
-      <w:bookmarkStart w:id="92" w:name="_Toc485359611"/>
+      <w:bookmarkStart w:id="91" w:name="_Toc485359611"/>
       <w:r>
         <w:lastRenderedPageBreak/>
         <w:t xml:space="preserve">IV.2 </w:t>
       </w:r>
+      <w:bookmarkEnd w:id="91"/>
+      <w:r>
+        <w:rPr>
+          <w:i/>
+        </w:rPr>
+        <w:t>Execution Trace Format</w:t>
+      </w:r>
+      <w:r>
+        <w:t xml:space="preserve"> yang Baru</w:t>
+      </w:r>
+    </w:p>
+    <w:p/>
+    <w:p>
+      <w:pPr>
+        <w:pStyle w:val="Heading2"/>
+      </w:pPr>
+      <w:bookmarkStart w:id="92" w:name="_Toc485359612"/>
+      <w:r>
+        <w:t>IV.3</w:t>
+      </w:r>
+      <w:r>
+        <w:t xml:space="preserve"> Implementasi </w:t>
+      </w:r>
+      <w:r>
+        <w:t>Kakas</w:t>
+      </w:r>
       <w:bookmarkEnd w:id="92"/>
-      <w:r>
-        <w:rPr>
-          <w:i/>
-        </w:rPr>
-        <w:t>Execution Trace Format</w:t>
-      </w:r>
-      <w:r>
-        <w:t xml:space="preserve"> yang Baru</w:t>
-      </w:r>
-    </w:p>
-    <w:p/>
-    <w:p>
-      <w:pPr>
-        <w:pStyle w:val="Heading2"/>
-      </w:pPr>
-      <w:bookmarkStart w:id="93" w:name="_Toc485359612"/>
-      <w:r>
-        <w:t>IV.3</w:t>
-      </w:r>
-      <w:r>
-        <w:t xml:space="preserve"> Implementasi </w:t>
-      </w:r>
-      <w:r>
-        <w:t>Kakas</w:t>
-      </w:r>
+    </w:p>
+    <w:p>
+      <w:r>
+        <w:t>Secara garis besar, kakas OPT belum dapat memvisualisasikan graf. Pengembangan kakas ini diharapkan dapat menambah fitur untuk visualisasi graf saat pelajar mengeksekusi kode program yang terdapat algoritma graf.</w:t>
+      </w:r>
+      <w:bookmarkStart w:id="93" w:name="_GoBack"/>
       <w:bookmarkEnd w:id="93"/>
     </w:p>
     <w:p/>
@@ -24066,7 +24070,7 @@
           <w:rPr>
             <w:noProof/>
           </w:rPr>
-          <w:t>6</w:t>
+          <w:t>32</w:t>
         </w:r>
         <w:r>
           <w:rPr>
@@ -28020,7 +28024,7 @@
 </file>
 
 <file path=customXml/itemProps1.xml><?xml version="1.0" encoding="utf-8"?>
-<ds:datastoreItem xmlns:ds="http://schemas.openxmlformats.org/officeDocument/2006/customXml" ds:itemID="{CD8EA4B4-D7BA-455D-9D20-910F1AB11C16}">
+<ds:datastoreItem xmlns:ds="http://schemas.openxmlformats.org/officeDocument/2006/customXml" ds:itemID="{1134FA48-427F-475F-889A-CE5A746B1F3A}">
   <ds:schemaRefs>
     <ds:schemaRef ds:uri="http://schemas.openxmlformats.org/officeDocument/2006/bibliography"/>
   </ds:schemaRefs>

</xml_diff>